<commit_message>
Câp nhật báo cáo.
</commit_message>
<xml_diff>
--- a/Do an cuoi ky/0812506_0812517_0812527/Document/LTHD-0812506-0812517-0812527-DACK-SumUpApp.docx
+++ b/Do an cuoi ky/0812506_0812517_0812527/Document/LTHD-0812506-0812517-0812527-DACK-SumUpApp.docx
@@ -855,17 +855,36 @@
     </w:p>
     <w:p>
       <w:pPr>
-        <w:ind w:left="432"/>
-        <w:rPr>
-          <w:lang w:val="en-US"/>
-        </w:rPr>
-      </w:pPr>
+        <w:ind w:firstLine="576"/>
+        <w:rPr>
+          <w:lang w:val="en-US"/>
+        </w:rPr>
+      </w:pPr>
+      <w:r>
+        <w:rPr>
+          <w:lang w:val="en-US"/>
+        </w:rPr>
+        <w:t>SumUpApp là trang web tổng hợp các ch</w:t>
+      </w:r>
+      <w:r>
+        <w:rPr>
+          <w:lang w:val="en-US"/>
+        </w:rPr>
+        <w:t>ức năng phổ biến hiện nay đồng thời cải tiến để người dùng dễ dàng sử dụng hơn.</w:t>
+      </w:r>
+      <w:r>
+        <w:rPr>
+          <w:lang w:val="en-US"/>
+        </w:rPr>
+        <w:t xml:space="preserve"> Với tiêu chí đơn giản, thân thiện, hữu ích, trang web có thể cải tiến để cạnh tranh với nhiều trang web khác trên thị trường.</w:t>
+      </w:r>
     </w:p>
     <w:p>
       <w:pPr>
         <w:pStyle w:val="Heading1"/>
       </w:pPr>
       <w:r>
+        <w:lastRenderedPageBreak/>
         <w:t>Thuyết minh nội dung</w:t>
       </w:r>
     </w:p>
@@ -902,7 +921,6 @@
         </w:rPr>
       </w:pPr>
       <w:r>
-        <w:lastRenderedPageBreak/>
         <w:t xml:space="preserve">Mục tiêu </w:t>
       </w:r>
       <w:r>
@@ -1071,13 +1089,19 @@
         <w:rPr>
           <w:lang w:val="en-US"/>
         </w:rPr>
-        <w:t>Chơi game caro: chơi game với máy tính nhiều thử thách hoặc với có thể chơi với người chơi khác trực tiếp trên trang web.</w:t>
-      </w:r>
-      <w:r>
-        <w:rPr>
-          <w:lang w:val="en-US"/>
-        </w:rPr>
-        <w:t xml:space="preserve"> Đơn giản nhưng nhiều thử thách.</w:t>
+        <w:t xml:space="preserve">Chơi game caro: chơi game với máy tính nhiều thử thách hoặc </w:t>
+      </w:r>
+      <w:r>
+        <w:rPr>
+          <w:lang w:val="en-US"/>
+        </w:rPr>
+        <w:t>kết bạn và chơi ngay trên trang web</w:t>
+      </w:r>
+      <w:r>
+        <w:rPr>
+          <w:lang w:val="en-US"/>
+        </w:rPr>
+        <w:t>.</w:t>
       </w:r>
     </w:p>
     <w:p>
@@ -1251,6 +1275,7 @@
         <w:rPr>
           <w:lang w:val="en-US"/>
         </w:rPr>
+        <w:lastRenderedPageBreak/>
         <w:t>Bing Translate API: dịch từ/đoạn văn.</w:t>
       </w:r>
     </w:p>
@@ -1299,236 +1324,472 @@
         <w:rPr>
           <w:lang w:val="en-US"/>
         </w:rPr>
+        <w:t xml:space="preserve">Google gadget &amp; </w:t>
+      </w:r>
+      <w:r>
+        <w:rPr>
+          <w:lang w:val="en-US"/>
+        </w:rPr>
+        <w:t>Stock Market Widget</w:t>
+      </w:r>
+      <w:r>
+        <w:rPr>
+          <w:lang w:val="en-US"/>
+        </w:rPr>
+        <w:t>: hiển thị ở trang chủ các chức năng phổ biế</w:t>
+      </w:r>
+      <w:r>
+        <w:rPr>
+          <w:lang w:val="en-US"/>
+        </w:rPr>
+        <w:t>n như tin tức, tìm video, đổi tiền tệ, thông tin chứng khoán.</w:t>
+      </w:r>
+    </w:p>
+    <w:p>
+      <w:pPr>
+        <w:ind w:left="576"/>
+        <w:rPr>
+          <w:lang w:val="en-US"/>
+        </w:rPr>
+      </w:pPr>
+      <w:r>
+        <w:rPr>
+          <w:lang w:val="en-US"/>
+        </w:rPr>
+        <w:t>Rút trích thông tin: chức năng xem các tin tức thể thao nổi bật và mới nhất từ nhiều nguồn.</w:t>
+      </w:r>
+    </w:p>
+    <w:p>
+      <w:pPr>
+        <w:ind w:left="576"/>
+        <w:rPr>
+          <w:lang w:val="en-US"/>
+        </w:rPr>
+      </w:pPr>
+      <w:r>
+        <w:rPr>
+          <w:lang w:val="en-US"/>
+        </w:rPr>
+        <w:t>RSS: tổng hợp thông tin từ nhiều nguồn và tổng hợp thành RSS.</w:t>
+      </w:r>
+    </w:p>
+    <w:p>
+      <w:pPr>
+        <w:ind w:left="576"/>
+        <w:rPr>
+          <w:lang w:val="en-US"/>
+        </w:rPr>
+      </w:pPr>
+      <w:r>
+        <w:rPr>
+          <w:lang w:val="en-US"/>
+        </w:rPr>
+        <w:t>HTML5: ứng dụng tính năng nổi bật của HTML5 là canvas trong chức năng đánh caro.</w:t>
+      </w:r>
+    </w:p>
+    <w:p>
+      <w:pPr>
+        <w:ind w:left="576"/>
+        <w:rPr>
+          <w:lang w:val="en-US"/>
+        </w:rPr>
+      </w:pPr>
+      <w:r>
+        <w:rPr>
+          <w:lang w:val="en-US"/>
+        </w:rPr>
+        <w:t>Ajax: áp dụng trong Google map và đánh caro.</w:t>
+      </w:r>
+    </w:p>
+    <w:p>
+      <w:pPr>
+        <w:pStyle w:val="Heading1"/>
+        <w:rPr>
+          <w:lang w:val="en-US"/>
+        </w:rPr>
+      </w:pPr>
+      <w:r>
+        <w:t>Dự kiến kết quả</w:t>
+      </w:r>
+    </w:p>
+    <w:p>
+      <w:pPr>
+        <w:ind w:left="432"/>
+        <w:rPr>
+          <w:lang w:val="en-US"/>
+        </w:rPr>
+      </w:pPr>
+      <w:r>
+        <w:rPr>
+          <w:lang w:val="en-US"/>
+        </w:rPr>
+        <w:t>?</w:t>
+      </w:r>
+    </w:p>
+    <w:p>
+      <w:pPr>
+        <w:pStyle w:val="Heading1"/>
+      </w:pPr>
+      <w:r>
+        <w:t xml:space="preserve">Các khó khăn gặp phải và </w:t>
+      </w:r>
+      <w:r>
+        <w:t>cách</w:t>
+      </w:r>
+      <w:r>
+        <w:t xml:space="preserve"> giải quyết</w:t>
+      </w:r>
+    </w:p>
+    <w:p>
+      <w:pPr>
+        <w:ind w:left="432"/>
+      </w:pPr>
+      <w:r>
+        <w:t>Dự định áp dụng MVC nhưng không đủ thời gian nghiên cứu nên tạ</w:t>
+      </w:r>
+      <w:r>
+        <w:t xml:space="preserve">m </w:t>
+      </w:r>
+      <w:r>
+        <w:t>thời chưa áp dụng.</w:t>
+      </w:r>
+    </w:p>
+    <w:p>
+      <w:pPr>
+        <w:ind w:left="432"/>
+      </w:pPr>
+      <w:r>
+        <w:t>Dự định áp dụng Cloud Computing nhưng do có thành viên trong nhóm không có IDE hỗ trợ (Visual Studio 2010) nên không thể áp dụng.</w:t>
+      </w:r>
+    </w:p>
+    <w:p>
+      <w:pPr>
+        <w:pStyle w:val="Heading1"/>
+      </w:pPr>
+      <w:r>
+        <w:t>Kiến trúc hệ thống</w:t>
+      </w:r>
+    </w:p>
+    <w:p>
+      <w:pPr>
+        <w:rPr>
+          <w:i/>
+          <w:lang w:val="en-US"/>
+        </w:rPr>
+      </w:pPr>
+      <w:r>
+        <w:rPr>
+          <w:i/>
+        </w:rPr>
+        <w:t>Mô tả các thành phần trong đồ án</w:t>
+      </w:r>
+      <w:r>
+        <w:rPr>
+          <w:i/>
+        </w:rPr>
+        <w:t>. M</w:t>
+      </w:r>
+      <w:r>
+        <w:rPr>
+          <w:i/>
+        </w:rPr>
+        <w:t>ối liên hệ</w:t>
+      </w:r>
+      <w:r>
+        <w:rPr>
+          <w:i/>
+        </w:rPr>
+        <w:t xml:space="preserve">, qui trình xử lý và các luồng dữ liệu </w:t>
+      </w:r>
+      <w:r>
+        <w:rPr>
+          <w:i/>
+        </w:rPr>
+        <w:t xml:space="preserve">giữa </w:t>
+      </w:r>
+      <w:r>
+        <w:rPr>
+          <w:i/>
+        </w:rPr>
+        <w:t>các thành phần</w:t>
+      </w:r>
+      <w:r>
+        <w:rPr>
+          <w:i/>
+        </w:rPr>
+        <w:t>.</w:t>
+      </w:r>
+    </w:p>
+    <w:p>
+      <w:pPr>
+        <w:ind w:firstLine="432"/>
+        <w:rPr>
+          <w:lang w:val="en-US"/>
+        </w:rPr>
+      </w:pPr>
+      <w:r>
+        <w:rPr>
+          <w:lang w:val="en-US"/>
+        </w:rPr>
+        <w:t>?</w:t>
+      </w:r>
+    </w:p>
+    <w:p>
+      <w:pPr>
+        <w:pStyle w:val="Heading1"/>
+        <w:rPr>
+          <w:lang w:val="en-US"/>
+        </w:rPr>
+      </w:pPr>
+      <w:r>
+        <w:t>Mô tả các chức năng</w:t>
+      </w:r>
+    </w:p>
+    <w:p>
+      <w:pPr>
+        <w:pStyle w:val="Heading2"/>
+        <w:rPr>
+          <w:lang w:val="en-US"/>
+        </w:rPr>
+      </w:pPr>
+      <w:r>
+        <w:rPr>
+          <w:lang w:val="en-US"/>
+        </w:rPr>
+        <w:t>Thông tin chứng khoán, đổi ngoại tệ, tin tức từ NY Times, tìm video</w:t>
+      </w:r>
+    </w:p>
+    <w:p>
+      <w:pPr>
+        <w:jc w:val="center"/>
+        <w:rPr>
+          <w:lang w:val="en-US"/>
+        </w:rPr>
+      </w:pPr>
+      <w:r>
+        <w:rPr>
+          <w:noProof/>
+          <w:lang w:eastAsia="vi-VN"/>
+        </w:rPr>
+        <w:drawing>
+          <wp:inline distT="0" distB="0" distL="0" distR="0">
+            <wp:extent cx="6064704" cy="2164087"/>
+            <wp:effectExtent l="19050" t="0" r="0" b="0"/>
+            <wp:docPr id="21" name="Picture 21"/>
+            <wp:cNvGraphicFramePr>
+              <a:graphicFrameLocks xmlns:a="http://schemas.openxmlformats.org/drawingml/2006/main" noChangeAspect="1"/>
+            </wp:cNvGraphicFramePr>
+            <a:graphic xmlns:a="http://schemas.openxmlformats.org/drawingml/2006/main">
+              <a:graphicData uri="http://schemas.openxmlformats.org/drawingml/2006/picture">
+                <pic:pic xmlns:pic="http://schemas.openxmlformats.org/drawingml/2006/picture">
+                  <pic:nvPicPr>
+                    <pic:cNvPr id="0" name="Picture 21"/>
+                    <pic:cNvPicPr>
+                      <a:picLocks noChangeAspect="1" noChangeArrowheads="1"/>
+                    </pic:cNvPicPr>
+                  </pic:nvPicPr>
+                  <pic:blipFill>
+                    <a:blip r:embed="rId12" cstate="print"/>
+                    <a:srcRect/>
+                    <a:stretch>
+                      <a:fillRect/>
+                    </a:stretch>
+                  </pic:blipFill>
+                  <pic:spPr bwMode="auto">
+                    <a:xfrm>
+                      <a:off x="0" y="0"/>
+                      <a:ext cx="6066802" cy="2164836"/>
+                    </a:xfrm>
+                    <a:prstGeom prst="rect">
+                      <a:avLst/>
+                    </a:prstGeom>
+                    <a:noFill/>
+                    <a:ln w="9525">
+                      <a:noFill/>
+                      <a:miter lim="800000"/>
+                      <a:headEnd/>
+                      <a:tailEnd/>
+                    </a:ln>
+                  </pic:spPr>
+                </pic:pic>
+              </a:graphicData>
+            </a:graphic>
+          </wp:inline>
+        </w:drawing>
+      </w:r>
+    </w:p>
+    <w:p>
+      <w:pPr>
+        <w:pStyle w:val="MainTitle"/>
+        <w:spacing w:before="0" w:after="0"/>
+        <w:ind w:left="567"/>
+        <w:contextualSpacing/>
+        <w:jc w:val="both"/>
+        <w:rPr>
+          <w:rFonts w:ascii="Times New Roman" w:hAnsi="Times New Roman"/>
+          <w:b w:val="0"/>
+          <w:sz w:val="24"/>
+          <w:szCs w:val="24"/>
+          <w:lang w:val="en-US"/>
+        </w:rPr>
+      </w:pPr>
+      <w:r>
+        <w:rPr>
+          <w:rFonts w:ascii="Times New Roman" w:hAnsi="Times New Roman"/>
+          <w:sz w:val="24"/>
+          <w:szCs w:val="24"/>
+          <w:u w:val="single"/>
+          <w:lang w:val="en-US"/>
+        </w:rPr>
         <w:lastRenderedPageBreak/>
-        <w:t xml:space="preserve">Google gadget &amp; </w:t>
-      </w:r>
-      <w:r>
-        <w:rPr>
-          <w:lang w:val="en-US"/>
-        </w:rPr>
-        <w:t>Stock Market Widget</w:t>
-      </w:r>
-      <w:r>
-        <w:rPr>
-          <w:lang w:val="en-US"/>
-        </w:rPr>
-        <w:t>: hiển thị ở trang chủ các chức năng phổ biế</w:t>
-      </w:r>
-      <w:r>
-        <w:rPr>
-          <w:lang w:val="en-US"/>
-        </w:rPr>
-        <w:t>n như tin tức, tìm video, đổi tiền tệ, thông tin chứng khoán.</w:t>
-      </w:r>
-    </w:p>
-    <w:p>
-      <w:pPr>
-        <w:ind w:left="576"/>
-        <w:rPr>
-          <w:lang w:val="en-US"/>
-        </w:rPr>
-      </w:pPr>
-      <w:r>
-        <w:rPr>
-          <w:lang w:val="en-US"/>
-        </w:rPr>
-        <w:t>Rút trích thông tin: chức năng xem các tin tức thể thao nổi bật và mới nhất từ nhiều nguồn.</w:t>
-      </w:r>
-    </w:p>
-    <w:p>
-      <w:pPr>
-        <w:ind w:left="576"/>
-        <w:rPr>
-          <w:lang w:val="en-US"/>
-        </w:rPr>
-      </w:pPr>
-      <w:r>
-        <w:rPr>
-          <w:lang w:val="en-US"/>
-        </w:rPr>
-        <w:t>RSS: tổng hợp thông tin từ nhiều nguồn và tổng hợp thành RSS.</w:t>
-      </w:r>
-    </w:p>
-    <w:p>
-      <w:pPr>
-        <w:ind w:left="576"/>
-        <w:rPr>
-          <w:lang w:val="en-US"/>
-        </w:rPr>
-      </w:pPr>
-      <w:r>
-        <w:rPr>
-          <w:lang w:val="en-US"/>
-        </w:rPr>
-        <w:t>HTML5: ứng dụng tính năng nổi bật của HTML5 là canvas trong chức năng đánh caro.</w:t>
-      </w:r>
-    </w:p>
-    <w:p>
-      <w:pPr>
-        <w:ind w:left="576"/>
-        <w:rPr>
-          <w:lang w:val="en-US"/>
-        </w:rPr>
-      </w:pPr>
-      <w:r>
-        <w:rPr>
-          <w:lang w:val="en-US"/>
-        </w:rPr>
-        <w:t>Ajax: áp dụng trong Google map và đánh caro.</w:t>
-      </w:r>
-    </w:p>
-    <w:p>
-      <w:pPr>
-        <w:pStyle w:val="Heading1"/>
-        <w:rPr>
-          <w:lang w:val="en-US"/>
-        </w:rPr>
-      </w:pPr>
-      <w:r>
-        <w:t>Dự kiến kết quả</w:t>
-      </w:r>
-    </w:p>
-    <w:p>
-      <w:pPr>
-        <w:ind w:left="432"/>
-        <w:rPr>
-          <w:lang w:val="en-US"/>
-        </w:rPr>
-      </w:pPr>
-      <w:r>
-        <w:rPr>
-          <w:lang w:val="en-US"/>
-        </w:rPr>
-        <w:t>?</w:t>
-      </w:r>
-    </w:p>
-    <w:p>
-      <w:pPr>
-        <w:pStyle w:val="Heading1"/>
-      </w:pPr>
-      <w:r>
-        <w:t xml:space="preserve">Các khó khăn gặp phải và </w:t>
-      </w:r>
-      <w:r>
-        <w:t>cách</w:t>
-      </w:r>
-      <w:r>
-        <w:t xml:space="preserve"> giải quyết</w:t>
-      </w:r>
-    </w:p>
-    <w:p>
-      <w:pPr>
-        <w:ind w:left="432"/>
-      </w:pPr>
-      <w:r>
-        <w:t>Dự định áp dụng MVC nhưng không đủ thời gian nghiên cứu nên tạ</w:t>
-      </w:r>
-      <w:r>
-        <w:t xml:space="preserve">m </w:t>
-      </w:r>
-      <w:r>
-        <w:t>thời chưa áp dụng.</w:t>
-      </w:r>
-    </w:p>
-    <w:p>
-      <w:pPr>
-        <w:ind w:left="432"/>
-      </w:pPr>
-      <w:r>
-        <w:t>Dự định áp dụng Cloud Computing nhưng do có thành viên trong nhóm không có IDE hỗ trợ (Visual Studio 2010) nên không thể áp dụng.</w:t>
-      </w:r>
-    </w:p>
-    <w:p>
-      <w:pPr>
-        <w:pStyle w:val="Heading1"/>
-      </w:pPr>
-      <w:r>
-        <w:t>Kiến trúc hệ thống</w:t>
-      </w:r>
-    </w:p>
-    <w:p>
-      <w:pPr>
-        <w:rPr>
-          <w:i/>
-        </w:rPr>
-      </w:pPr>
-      <w:r>
-        <w:rPr>
-          <w:i/>
-        </w:rPr>
-        <w:t>Mô tả các thành phần trong đồ án</w:t>
-      </w:r>
-      <w:r>
-        <w:rPr>
-          <w:i/>
-        </w:rPr>
-        <w:t>. M</w:t>
-      </w:r>
-      <w:r>
-        <w:rPr>
-          <w:i/>
-        </w:rPr>
-        <w:t>ối liên hệ</w:t>
-      </w:r>
-      <w:r>
-        <w:rPr>
-          <w:i/>
-        </w:rPr>
-        <w:t xml:space="preserve">, qui trình xử lý và các luồng dữ liệu </w:t>
-      </w:r>
-      <w:r>
-        <w:rPr>
-          <w:i/>
-        </w:rPr>
-        <w:t xml:space="preserve">giữa </w:t>
-      </w:r>
-      <w:r>
-        <w:rPr>
-          <w:i/>
-        </w:rPr>
-        <w:t>các thành phần</w:t>
-      </w:r>
-      <w:r>
-        <w:rPr>
-          <w:i/>
+        <w:t>Mô tả:</w:t>
+      </w:r>
+      <w:r>
+        <w:rPr>
+          <w:rFonts w:ascii="Times New Roman" w:hAnsi="Times New Roman"/>
+          <w:b w:val="0"/>
+          <w:sz w:val="24"/>
+          <w:szCs w:val="24"/>
+          <w:lang w:val="en-US"/>
+        </w:rPr>
+        <w:t xml:space="preserve"> </w:t>
+      </w:r>
+      <w:r>
+        <w:rPr>
+          <w:rFonts w:ascii="Times New Roman" w:hAnsi="Times New Roman"/>
+          <w:b w:val="0"/>
+          <w:sz w:val="24"/>
+          <w:szCs w:val="24"/>
+          <w:lang w:val="en-US"/>
+        </w:rPr>
+        <w:t>người dùng có thể đổitiền tên, xem tin tức ngắn nổi bật của báo New York Times, xem thông tin thị trường chứng khoán, tìm kiếm video trên youtube.</w:t>
+      </w:r>
+    </w:p>
+    <w:p>
+      <w:pPr>
+        <w:pStyle w:val="MainTitle"/>
+        <w:spacing w:before="0" w:after="0"/>
+        <w:ind w:left="567"/>
+        <w:contextualSpacing/>
+        <w:jc w:val="both"/>
+        <w:rPr>
+          <w:rFonts w:ascii="Times New Roman" w:hAnsi="Times New Roman"/>
+          <w:b w:val="0"/>
+          <w:sz w:val="24"/>
+          <w:szCs w:val="24"/>
+          <w:lang w:val="en-US"/>
+        </w:rPr>
+      </w:pPr>
+      <w:r>
+        <w:rPr>
+          <w:rFonts w:ascii="Times New Roman" w:hAnsi="Times New Roman"/>
+          <w:sz w:val="24"/>
+          <w:szCs w:val="24"/>
+          <w:u w:val="single"/>
+          <w:lang w:val="en-US"/>
+        </w:rPr>
+        <w:t>Giải thích:</w:t>
+      </w:r>
+      <w:r>
+        <w:rPr>
+          <w:rFonts w:ascii="Times New Roman" w:hAnsi="Times New Roman"/>
+          <w:b w:val="0"/>
+          <w:sz w:val="24"/>
+          <w:szCs w:val="24"/>
+          <w:lang w:val="en-US"/>
+        </w:rPr>
+        <w:t xml:space="preserve"> </w:t>
+      </w:r>
+      <w:r>
+        <w:rPr>
+          <w:rFonts w:ascii="Times New Roman" w:hAnsi="Times New Roman"/>
+          <w:b w:val="0"/>
+          <w:sz w:val="24"/>
+          <w:szCs w:val="24"/>
+          <w:lang w:val="en-US"/>
+        </w:rPr>
+        <w:t>chương trình nạp các gadget và widget và hiển thị. Độ chính xác của gadget/widget hiển thị phụ thuộc vào sự ổn định của đường truyền internet.</w:t>
+      </w:r>
+    </w:p>
+    <w:p>
+      <w:pPr>
+        <w:ind w:left="567"/>
+        <w:jc w:val="left"/>
+        <w:rPr>
+          <w:lang w:val="en-US"/>
+        </w:rPr>
+      </w:pPr>
+      <w:r>
+        <w:rPr>
+          <w:rFonts w:ascii="Times New Roman" w:eastAsia="Times New Roman" w:hAnsi="Times New Roman" w:cs="Times New Roman"/>
+          <w:b/>
+          <w:noProof/>
+          <w:kern w:val="28"/>
+          <w:sz w:val="24"/>
+          <w:szCs w:val="24"/>
+          <w:u w:val="single"/>
+          <w:lang w:val="en-US"/>
+        </w:rPr>
+        <w:t>Công nghệ áp dụng:</w:t>
+      </w:r>
+      <w:r>
+        <w:rPr>
+          <w:rFonts w:ascii="Times New Roman" w:hAnsi="Times New Roman"/>
+          <w:sz w:val="24"/>
+          <w:szCs w:val="24"/>
+          <w:lang w:val="en-US"/>
+        </w:rPr>
+        <w:t xml:space="preserve"> </w:t>
+      </w:r>
+      <w:r>
+        <w:rPr>
+          <w:rFonts w:ascii="Times New Roman" w:hAnsi="Times New Roman"/>
+          <w:sz w:val="24"/>
+          <w:szCs w:val="24"/>
+          <w:lang w:val="en-US"/>
+        </w:rPr>
+        <w:t>Widget</w:t>
+      </w:r>
+      <w:r>
+        <w:rPr>
+          <w:rFonts w:ascii="Times New Roman" w:hAnsi="Times New Roman"/>
+          <w:sz w:val="24"/>
+          <w:szCs w:val="24"/>
+          <w:lang w:val="en-US"/>
+        </w:rPr>
+        <w:t xml:space="preserve">, </w:t>
+      </w:r>
+      <w:r>
+        <w:rPr>
+          <w:rFonts w:ascii="Times New Roman" w:hAnsi="Times New Roman"/>
+          <w:sz w:val="24"/>
+          <w:szCs w:val="24"/>
+          <w:lang w:val="en-US"/>
+        </w:rPr>
+        <w:t xml:space="preserve">Google </w:t>
+      </w:r>
+      <w:r>
+        <w:rPr>
+          <w:rFonts w:ascii="Times New Roman" w:hAnsi="Times New Roman"/>
+          <w:sz w:val="24"/>
+          <w:szCs w:val="24"/>
+          <w:lang w:val="en-US"/>
+        </w:rPr>
+        <w:t>Gadget</w:t>
+      </w:r>
+      <w:r>
+        <w:rPr>
+          <w:rFonts w:ascii="Times New Roman" w:hAnsi="Times New Roman"/>
+          <w:sz w:val="24"/>
+          <w:szCs w:val="24"/>
+          <w:lang w:val="en-US"/>
         </w:rPr>
         <w:t>.</w:t>
       </w:r>
     </w:p>
     <w:p>
       <w:pPr>
-        <w:pStyle w:val="Heading1"/>
-        <w:rPr>
-          <w:lang w:val="en-US"/>
-        </w:rPr>
-      </w:pPr>
-      <w:r>
-        <w:t>Mô tả các chức năng</w:t>
-      </w:r>
-    </w:p>
-    <w:p>
-      <w:pPr>
         <w:pStyle w:val="Heading2"/>
-        <w:rPr>
-          <w:lang w:val="en-US"/>
-        </w:rPr>
-      </w:pPr>
-      <w:r>
-        <w:rPr>
-          <w:lang w:val="en-US"/>
-        </w:rPr>
-        <w:t>Thông tin chứng khoán, đổi ngoại tệ, tin tức từ NY Times, tìm video</w:t>
-      </w:r>
-    </w:p>
-    <w:p>
-      <w:pPr>
-        <w:rPr>
-          <w:lang w:val="en-US"/>
-        </w:rPr>
-      </w:pPr>
-    </w:p>
-    <w:p>
-      <w:pPr>
         <w:rPr>
           <w:lang w:val="en-US"/>
         </w:rPr>
@@ -1579,7 +1840,7 @@
                     </pic:cNvPicPr>
                   </pic:nvPicPr>
                   <pic:blipFill>
-                    <a:blip r:embed="rId12" cstate="print"/>
+                    <a:blip r:embed="rId13" cstate="print"/>
                     <a:srcRect/>
                     <a:stretch>
                       <a:fillRect/>
@@ -1628,7 +1889,7 @@
       <w:pPr>
         <w:pStyle w:val="MainTitle"/>
         <w:spacing w:before="0" w:after="0"/>
-        <w:ind w:left="1134"/>
+        <w:ind w:left="567"/>
         <w:contextualSpacing/>
         <w:jc w:val="both"/>
         <w:rPr>
@@ -1647,7 +1908,6 @@
           <w:u w:val="single"/>
           <w:lang w:val="en-US"/>
         </w:rPr>
-        <w:lastRenderedPageBreak/>
         <w:t>Mô tả:</w:t>
       </w:r>
       <w:r>
@@ -1665,7 +1925,7 @@
       <w:pPr>
         <w:pStyle w:val="MainTitle"/>
         <w:spacing w:before="0" w:after="0"/>
-        <w:ind w:left="1134"/>
+        <w:ind w:left="567"/>
         <w:contextualSpacing/>
         <w:jc w:val="both"/>
         <w:rPr>
@@ -1701,7 +1961,7 @@
       <w:pPr>
         <w:pStyle w:val="MainTitle"/>
         <w:spacing w:before="0" w:after="0"/>
-        <w:ind w:left="1134"/>
+        <w:ind w:left="567"/>
         <w:contextualSpacing/>
         <w:jc w:val="both"/>
         <w:rPr>
@@ -1762,6 +2022,7 @@
     </w:p>
     <w:p>
       <w:pPr>
+        <w:pStyle w:val="Heading2"/>
         <w:rPr>
           <w:lang w:val="en-US"/>
         </w:rPr>
@@ -1813,7 +2074,7 @@
                     </pic:cNvPicPr>
                   </pic:nvPicPr>
                   <pic:blipFill>
-                    <a:blip r:embed="rId13" cstate="print"/>
+                    <a:blip r:embed="rId14" cstate="print"/>
                     <a:srcRect/>
                     <a:stretch>
                       <a:fillRect/>
@@ -1861,7 +2122,7 @@
       <w:pPr>
         <w:pStyle w:val="MainTitle"/>
         <w:spacing w:before="0" w:after="0"/>
-        <w:ind w:left="1134"/>
+        <w:ind w:left="567"/>
         <w:contextualSpacing/>
         <w:jc w:val="both"/>
         <w:rPr>
@@ -1897,7 +2158,7 @@
       <w:pPr>
         <w:pStyle w:val="MainTitle"/>
         <w:spacing w:before="0" w:after="0"/>
-        <w:ind w:left="1134"/>
+        <w:ind w:left="567"/>
         <w:contextualSpacing/>
         <w:jc w:val="both"/>
         <w:rPr>
@@ -1916,6 +2177,7 @@
           <w:u w:val="single"/>
           <w:lang w:val="en-US"/>
         </w:rPr>
+        <w:lastRenderedPageBreak/>
         <w:t>Giải thích:</w:t>
       </w:r>
       <w:r>
@@ -1931,7 +2193,7 @@
     </w:p>
     <w:p>
       <w:pPr>
-        <w:ind w:left="1134"/>
+        <w:ind w:left="567"/>
         <w:rPr>
           <w:lang w:val="en-US"/>
         </w:rPr>
@@ -1989,6 +2251,7 @@
     </w:p>
     <w:p>
       <w:pPr>
+        <w:pStyle w:val="Heading2"/>
         <w:rPr>
           <w:lang w:val="en-US"/>
         </w:rPr>
@@ -2027,7 +2290,6 @@
           <w:szCs w:val="24"/>
           <w:lang w:eastAsia="vi-VN"/>
         </w:rPr>
-        <w:lastRenderedPageBreak/>
         <w:drawing>
           <wp:inline distT="0" distB="0" distL="0" distR="0">
             <wp:extent cx="6262861" cy="3821095"/>
@@ -2046,7 +2308,7 @@
                     </pic:cNvPicPr>
                   </pic:nvPicPr>
                   <pic:blipFill>
-                    <a:blip r:embed="rId14" cstate="print"/>
+                    <a:blip r:embed="rId15" cstate="print"/>
                     <a:srcRect/>
                     <a:stretch>
                       <a:fillRect/>
@@ -2095,7 +2357,7 @@
       <w:pPr>
         <w:pStyle w:val="MainTitle"/>
         <w:spacing w:before="0" w:after="0"/>
-        <w:ind w:left="1134"/>
+        <w:ind w:left="567"/>
         <w:contextualSpacing/>
         <w:jc w:val="both"/>
         <w:rPr>
@@ -2131,7 +2393,7 @@
       <w:pPr>
         <w:pStyle w:val="MainTitle"/>
         <w:spacing w:before="0" w:after="0"/>
-        <w:ind w:left="1134"/>
+        <w:ind w:left="567"/>
         <w:contextualSpacing/>
         <w:jc w:val="both"/>
         <w:rPr>
@@ -2165,16 +2427,18 @@
     </w:p>
     <w:p>
       <w:pPr>
-        <w:rPr>
-          <w:rFonts w:ascii="Times New Roman" w:hAnsi="Times New Roman"/>
-          <w:sz w:val="24"/>
-          <w:szCs w:val="24"/>
-          <w:lang w:val="en-US"/>
-        </w:rPr>
-      </w:pPr>
-      <w:r>
-        <w:rPr>
-          <w:rFonts w:ascii="Times New Roman" w:hAnsi="Times New Roman"/>
+        <w:ind w:left="567"/>
+        <w:rPr>
+          <w:rFonts w:ascii="Times New Roman" w:hAnsi="Times New Roman"/>
+          <w:sz w:val="24"/>
+          <w:szCs w:val="24"/>
+          <w:lang w:val="en-US"/>
+        </w:rPr>
+      </w:pPr>
+      <w:r>
+        <w:rPr>
+          <w:rFonts w:ascii="Times New Roman" w:hAnsi="Times New Roman"/>
+          <w:b/>
           <w:sz w:val="24"/>
           <w:szCs w:val="24"/>
           <w:u w:val="single"/>
@@ -2215,6 +2479,7 @@
     </w:p>
     <w:p>
       <w:pPr>
+        <w:pStyle w:val="Heading2"/>
         <w:rPr>
           <w:lang w:val="en-US"/>
         </w:rPr>
@@ -2266,7 +2531,7 @@
                     </pic:cNvPicPr>
                   </pic:nvPicPr>
                   <pic:blipFill>
-                    <a:blip r:embed="rId15" cstate="print"/>
+                    <a:blip r:embed="rId16" cstate="print"/>
                     <a:srcRect/>
                     <a:stretch>
                       <a:fillRect/>
@@ -2331,7 +2596,7 @@
                     </pic:cNvPicPr>
                   </pic:nvPicPr>
                   <pic:blipFill>
-                    <a:blip r:embed="rId16" cstate="print"/>
+                    <a:blip r:embed="rId17" cstate="print"/>
                     <a:srcRect/>
                     <a:stretch>
                       <a:fillRect/>
@@ -2380,7 +2645,7 @@
       <w:pPr>
         <w:pStyle w:val="MainTitle"/>
         <w:spacing w:before="0" w:after="0"/>
-        <w:ind w:left="1134"/>
+        <w:ind w:left="567"/>
         <w:contextualSpacing/>
         <w:jc w:val="both"/>
         <w:rPr>
@@ -2409,14 +2674,25 @@
           <w:szCs w:val="24"/>
           <w:lang w:val="en-US"/>
         </w:rPr>
-        <w:t xml:space="preserve"> trang web cho phép người dùng thêm địa điểm vửa tìm kiếm vào CSDL để sau này có thể dễ dàng tìm lại. Đồng thời người dùng có thể xóa hoặc cập nhật địa điểm đã lưu. Tất cả các thao tác đều không cần nạp lại trang web.</w:t>
+        <w:t xml:space="preserve"> trang web cho phép người dùng thêm địa điểm vửa tìm kiếm vào CSDL để sau này có </w:t>
+      </w:r>
+      <w:r>
+        <w:rPr>
+          <w:rFonts w:ascii="Times New Roman" w:hAnsi="Times New Roman"/>
+          <w:b w:val="0"/>
+          <w:sz w:val="24"/>
+          <w:szCs w:val="24"/>
+          <w:lang w:val="en-US"/>
+        </w:rPr>
+        <w:lastRenderedPageBreak/>
+        <w:t>thể dễ dàng tìm lại. Đồng thời người dùng có thể xóa hoặc cập nhật địa điểm đã lưu. Tất cả các thao tác đều không cần nạp lại trang web.</w:t>
       </w:r>
     </w:p>
     <w:p>
       <w:pPr>
         <w:pStyle w:val="MainTitle"/>
         <w:spacing w:before="0" w:after="0"/>
-        <w:ind w:left="1134"/>
+        <w:ind w:left="567"/>
         <w:contextualSpacing/>
         <w:jc w:val="both"/>
         <w:rPr>
@@ -2450,16 +2726,18 @@
     </w:p>
     <w:p>
       <w:pPr>
-        <w:rPr>
-          <w:rFonts w:ascii="Times New Roman" w:hAnsi="Times New Roman"/>
-          <w:sz w:val="24"/>
-          <w:szCs w:val="24"/>
-          <w:lang w:val="en-US"/>
-        </w:rPr>
-      </w:pPr>
-      <w:r>
-        <w:rPr>
-          <w:rFonts w:ascii="Times New Roman" w:hAnsi="Times New Roman"/>
+        <w:ind w:left="567"/>
+        <w:rPr>
+          <w:rFonts w:ascii="Times New Roman" w:hAnsi="Times New Roman"/>
+          <w:sz w:val="24"/>
+          <w:szCs w:val="24"/>
+          <w:lang w:val="en-US"/>
+        </w:rPr>
+      </w:pPr>
+      <w:r>
+        <w:rPr>
+          <w:rFonts w:ascii="Times New Roman" w:hAnsi="Times New Roman"/>
+          <w:b/>
           <w:sz w:val="24"/>
           <w:szCs w:val="24"/>
           <w:u w:val="single"/>
@@ -2500,15 +2778,15 @@
     </w:p>
     <w:p>
       <w:pPr>
-        <w:rPr>
-          <w:lang w:val="en-US"/>
-        </w:rPr>
-      </w:pPr>
-      <w:r>
-        <w:rPr>
-          <w:lang w:val="en-US"/>
-        </w:rPr>
-        <w:lastRenderedPageBreak/>
+        <w:pStyle w:val="Heading2"/>
+        <w:rPr>
+          <w:lang w:val="en-US"/>
+        </w:rPr>
+      </w:pPr>
+      <w:r>
+        <w:rPr>
+          <w:lang w:val="en-US"/>
+        </w:rPr>
         <w:t>Tìm địa điểm gần nhất, địa điểm hiện tại</w:t>
       </w:r>
     </w:p>
@@ -2551,7 +2829,7 @@
                     </pic:cNvPicPr>
                   </pic:nvPicPr>
                   <pic:blipFill>
-                    <a:blip r:embed="rId17" cstate="print"/>
+                    <a:blip r:embed="rId18" cstate="print"/>
                     <a:srcRect/>
                     <a:stretch>
                       <a:fillRect/>
@@ -2600,7 +2878,7 @@
       <w:pPr>
         <w:pStyle w:val="MainTitle"/>
         <w:spacing w:before="0" w:after="0"/>
-        <w:ind w:left="1134"/>
+        <w:ind w:left="567"/>
         <w:contextualSpacing/>
         <w:jc w:val="both"/>
         <w:rPr>
@@ -2636,7 +2914,7 @@
       <w:pPr>
         <w:pStyle w:val="MainTitle"/>
         <w:spacing w:before="0" w:after="0"/>
-        <w:ind w:left="1134"/>
+        <w:ind w:left="567"/>
         <w:contextualSpacing/>
         <w:jc w:val="both"/>
         <w:rPr>
@@ -2670,16 +2948,20 @@
     </w:p>
     <w:p>
       <w:pPr>
-        <w:rPr>
-          <w:rFonts w:ascii="Times New Roman" w:hAnsi="Times New Roman"/>
-          <w:sz w:val="24"/>
-          <w:szCs w:val="24"/>
-          <w:lang w:val="en-US"/>
-        </w:rPr>
-      </w:pPr>
-      <w:r>
-        <w:rPr>
-          <w:rFonts w:ascii="Times New Roman" w:hAnsi="Times New Roman"/>
+        <w:ind w:left="567"/>
+        <w:rPr>
+          <w:rFonts w:ascii="Times New Roman" w:hAnsi="Times New Roman"/>
+          <w:sz w:val="24"/>
+          <w:szCs w:val="24"/>
+          <w:lang w:val="en-US"/>
+        </w:rPr>
+      </w:pPr>
+      <w:r>
+        <w:rPr>
+          <w:rFonts w:ascii="Times New Roman" w:eastAsia="Times New Roman" w:hAnsi="Times New Roman" w:cs="Times New Roman"/>
+          <w:b/>
+          <w:noProof/>
+          <w:kern w:val="28"/>
           <w:sz w:val="24"/>
           <w:szCs w:val="24"/>
           <w:u w:val="single"/>
@@ -2720,18 +3002,13 @@
     </w:p>
     <w:p>
       <w:pPr>
-        <w:rPr>
-          <w:rFonts w:ascii="Times New Roman" w:hAnsi="Times New Roman"/>
-          <w:sz w:val="24"/>
-          <w:szCs w:val="24"/>
-          <w:lang w:val="en-US"/>
-        </w:rPr>
-      </w:pPr>
-      <w:r>
-        <w:rPr>
-          <w:rFonts w:ascii="Times New Roman" w:hAnsi="Times New Roman"/>
-          <w:sz w:val="24"/>
-          <w:szCs w:val="24"/>
+        <w:pStyle w:val="Heading2"/>
+        <w:rPr>
+          <w:lang w:val="en-US"/>
+        </w:rPr>
+      </w:pPr>
+      <w:r>
+        <w:rPr>
           <w:lang w:val="en-US"/>
         </w:rPr>
         <w:t>Đánh caro với máy</w:t>
@@ -2739,6 +3016,448 @@
     </w:p>
     <w:p>
       <w:pPr>
+        <w:jc w:val="center"/>
+        <w:rPr>
+          <w:rFonts w:ascii="Times New Roman" w:hAnsi="Times New Roman"/>
+          <w:sz w:val="24"/>
+          <w:szCs w:val="24"/>
+          <w:lang w:val="en-US"/>
+        </w:rPr>
+      </w:pPr>
+      <w:r>
+        <w:rPr>
+          <w:rFonts w:ascii="Times New Roman" w:hAnsi="Times New Roman"/>
+          <w:noProof/>
+          <w:sz w:val="24"/>
+          <w:szCs w:val="24"/>
+          <w:lang w:eastAsia="vi-VN"/>
+        </w:rPr>
+        <w:drawing>
+          <wp:inline distT="0" distB="0" distL="0" distR="0">
+            <wp:extent cx="5644786" cy="1126220"/>
+            <wp:effectExtent l="19050" t="0" r="0" b="0"/>
+            <wp:docPr id="3" name="Picture 1"/>
+            <wp:cNvGraphicFramePr>
+              <a:graphicFrameLocks xmlns:a="http://schemas.openxmlformats.org/drawingml/2006/main" noChangeAspect="1"/>
+            </wp:cNvGraphicFramePr>
+            <a:graphic xmlns:a="http://schemas.openxmlformats.org/drawingml/2006/main">
+              <a:graphicData uri="http://schemas.openxmlformats.org/drawingml/2006/picture">
+                <pic:pic xmlns:pic="http://schemas.openxmlformats.org/drawingml/2006/picture">
+                  <pic:nvPicPr>
+                    <pic:cNvPr id="0" name="Picture 1"/>
+                    <pic:cNvPicPr>
+                      <a:picLocks noChangeAspect="1" noChangeArrowheads="1"/>
+                    </pic:cNvPicPr>
+                  </pic:nvPicPr>
+                  <pic:blipFill>
+                    <a:blip r:embed="rId19" cstate="print"/>
+                    <a:srcRect/>
+                    <a:stretch>
+                      <a:fillRect/>
+                    </a:stretch>
+                  </pic:blipFill>
+                  <pic:spPr bwMode="auto">
+                    <a:xfrm>
+                      <a:off x="0" y="0"/>
+                      <a:ext cx="5657741" cy="1128805"/>
+                    </a:xfrm>
+                    <a:prstGeom prst="rect">
+                      <a:avLst/>
+                    </a:prstGeom>
+                    <a:noFill/>
+                    <a:ln w="9525">
+                      <a:noFill/>
+                      <a:miter lim="800000"/>
+                      <a:headEnd/>
+                      <a:tailEnd/>
+                    </a:ln>
+                  </pic:spPr>
+                </pic:pic>
+              </a:graphicData>
+            </a:graphic>
+          </wp:inline>
+        </w:drawing>
+      </w:r>
+    </w:p>
+    <w:p>
+      <w:pPr>
+        <w:spacing w:after="0" w:line="240" w:lineRule="auto"/>
+        <w:ind w:left="567"/>
+        <w:rPr>
+          <w:rFonts w:ascii="Times New Roman" w:eastAsia="Times New Roman" w:hAnsi="Times New Roman" w:cs="Times New Roman"/>
+          <w:noProof/>
+          <w:kern w:val="28"/>
+          <w:sz w:val="24"/>
+          <w:szCs w:val="24"/>
+          <w:lang w:val="en-US"/>
+        </w:rPr>
+      </w:pPr>
+      <w:r>
+        <w:rPr>
+          <w:rFonts w:ascii="Times New Roman" w:eastAsia="Times New Roman" w:hAnsi="Times New Roman" w:cs="Times New Roman"/>
+          <w:b/>
+          <w:noProof/>
+          <w:kern w:val="28"/>
+          <w:sz w:val="24"/>
+          <w:szCs w:val="24"/>
+          <w:u w:val="single"/>
+          <w:lang w:val="en-US"/>
+        </w:rPr>
+        <w:t>Mô tả:</w:t>
+      </w:r>
+      <w:r>
+        <w:rPr>
+          <w:rFonts w:ascii="Times New Roman" w:eastAsia="Times New Roman" w:hAnsi="Times New Roman" w:cs="Times New Roman"/>
+          <w:noProof/>
+          <w:kern w:val="28"/>
+          <w:sz w:val="24"/>
+          <w:szCs w:val="24"/>
+          <w:lang w:val="en-US"/>
+        </w:rPr>
+        <w:t xml:space="preserve"> Khi người dùng không thể tìm thấy bạn để đánh caro, hay đơn giản là muốn đánh 1 ván mà không phải mất công tìm bạn, chức năng đánh với máy là 1 lựa chọn tốt nhất.</w:t>
+      </w:r>
+    </w:p>
+    <w:p>
+      <w:pPr>
+        <w:spacing w:after="0" w:line="240" w:lineRule="auto"/>
+        <w:ind w:left="567"/>
+        <w:rPr>
+          <w:rFonts w:ascii="Times New Roman" w:eastAsia="Times New Roman" w:hAnsi="Times New Roman" w:cs="Times New Roman"/>
+          <w:noProof/>
+          <w:kern w:val="28"/>
+          <w:sz w:val="24"/>
+          <w:szCs w:val="24"/>
+          <w:lang w:val="en-US"/>
+        </w:rPr>
+      </w:pPr>
+      <w:r>
+        <w:rPr>
+          <w:rFonts w:ascii="Times New Roman" w:eastAsia="Times New Roman" w:hAnsi="Times New Roman" w:cs="Times New Roman"/>
+          <w:b/>
+          <w:noProof/>
+          <w:kern w:val="28"/>
+          <w:sz w:val="24"/>
+          <w:szCs w:val="24"/>
+          <w:u w:val="single"/>
+          <w:lang w:val="en-US"/>
+        </w:rPr>
+        <w:t>Giải thích:</w:t>
+      </w:r>
+      <w:r>
+        <w:rPr>
+          <w:rFonts w:ascii="Times New Roman" w:eastAsia="Times New Roman" w:hAnsi="Times New Roman" w:cs="Times New Roman"/>
+          <w:noProof/>
+          <w:kern w:val="28"/>
+          <w:sz w:val="24"/>
+          <w:szCs w:val="24"/>
+          <w:lang w:val="en-US"/>
+        </w:rPr>
+        <w:t xml:space="preserve"> Chương trình sẽ tạo ra một phòng (kín), với 2 người chơi, một là người muốn chơi với máy, hai là máy. Người dùng có quyền đi đầu tiên, sau mỗi lượt đi, máy sẽ tính toán nước đi cụ thể và đi nước tiếp theo. Trò chơi kết thúc khi một trong hai người thắng hay người chơi rời khỏi phòng</w:t>
+      </w:r>
+    </w:p>
+    <w:p>
+      <w:pPr>
+        <w:spacing w:after="0" w:line="240" w:lineRule="auto"/>
+        <w:ind w:left="567"/>
+        <w:rPr>
+          <w:rFonts w:ascii="Times New Roman" w:eastAsia="Times New Roman" w:hAnsi="Times New Roman" w:cs="Times New Roman"/>
+          <w:noProof/>
+          <w:kern w:val="28"/>
+          <w:sz w:val="24"/>
+          <w:szCs w:val="24"/>
+          <w:lang w:val="en-US"/>
+        </w:rPr>
+      </w:pPr>
+      <w:r>
+        <w:rPr>
+          <w:rFonts w:ascii="Times New Roman" w:eastAsia="Times New Roman" w:hAnsi="Times New Roman" w:cs="Times New Roman"/>
+          <w:b/>
+          <w:noProof/>
+          <w:kern w:val="28"/>
+          <w:sz w:val="24"/>
+          <w:szCs w:val="24"/>
+          <w:u w:val="single"/>
+          <w:lang w:val="en-US"/>
+        </w:rPr>
+        <w:t>Công nghệ áp dụng:</w:t>
+      </w:r>
+      <w:r>
+        <w:rPr>
+          <w:rFonts w:ascii="Times New Roman" w:eastAsia="Times New Roman" w:hAnsi="Times New Roman" w:cs="Times New Roman"/>
+          <w:noProof/>
+          <w:kern w:val="28"/>
+          <w:sz w:val="24"/>
+          <w:szCs w:val="24"/>
+          <w:lang w:val="en-US"/>
+        </w:rPr>
+        <w:t xml:space="preserve"> Ajax, </w:t>
+      </w:r>
+      <w:r>
+        <w:rPr>
+          <w:rFonts w:ascii="Times New Roman" w:eastAsia="Times New Roman" w:hAnsi="Times New Roman" w:cs="Times New Roman"/>
+          <w:noProof/>
+          <w:kern w:val="28"/>
+          <w:sz w:val="24"/>
+          <w:szCs w:val="24"/>
+          <w:lang w:val="en-US"/>
+        </w:rPr>
+        <w:t>HTML5.</w:t>
+      </w:r>
+    </w:p>
+    <w:p>
+      <w:pPr>
+        <w:pStyle w:val="Heading2"/>
+        <w:rPr>
+          <w:lang w:val="en-US"/>
+        </w:rPr>
+      </w:pPr>
+      <w:r>
+        <w:rPr>
+          <w:lang w:val="en-US"/>
+        </w:rPr>
+        <w:lastRenderedPageBreak/>
+        <w:t>Kết bạn</w:t>
+      </w:r>
+    </w:p>
+    <w:p>
+      <w:pPr>
+        <w:jc w:val="center"/>
+        <w:rPr>
+          <w:lang w:val="en-US"/>
+        </w:rPr>
+      </w:pPr>
+      <w:r>
+        <w:rPr>
+          <w:noProof/>
+          <w:lang w:eastAsia="vi-VN"/>
+        </w:rPr>
+        <w:drawing>
+          <wp:inline distT="0" distB="0" distL="0" distR="0">
+            <wp:extent cx="5866039" cy="3004307"/>
+            <wp:effectExtent l="19050" t="0" r="1361" b="0"/>
+            <wp:docPr id="4" name="Picture 4"/>
+            <wp:cNvGraphicFramePr>
+              <a:graphicFrameLocks xmlns:a="http://schemas.openxmlformats.org/drawingml/2006/main" noChangeAspect="1"/>
+            </wp:cNvGraphicFramePr>
+            <a:graphic xmlns:a="http://schemas.openxmlformats.org/drawingml/2006/main">
+              <a:graphicData uri="http://schemas.openxmlformats.org/drawingml/2006/picture">
+                <pic:pic xmlns:pic="http://schemas.openxmlformats.org/drawingml/2006/picture">
+                  <pic:nvPicPr>
+                    <pic:cNvPr id="0" name="Picture 4"/>
+                    <pic:cNvPicPr>
+                      <a:picLocks noChangeAspect="1" noChangeArrowheads="1"/>
+                    </pic:cNvPicPr>
+                  </pic:nvPicPr>
+                  <pic:blipFill>
+                    <a:blip r:embed="rId20" cstate="print"/>
+                    <a:srcRect/>
+                    <a:stretch>
+                      <a:fillRect/>
+                    </a:stretch>
+                  </pic:blipFill>
+                  <pic:spPr bwMode="auto">
+                    <a:xfrm>
+                      <a:off x="0" y="0"/>
+                      <a:ext cx="5868067" cy="3005346"/>
+                    </a:xfrm>
+                    <a:prstGeom prst="rect">
+                      <a:avLst/>
+                    </a:prstGeom>
+                    <a:noFill/>
+                    <a:ln w="9525">
+                      <a:noFill/>
+                      <a:miter lim="800000"/>
+                      <a:headEnd/>
+                      <a:tailEnd/>
+                    </a:ln>
+                  </pic:spPr>
+                </pic:pic>
+              </a:graphicData>
+            </a:graphic>
+          </wp:inline>
+        </w:drawing>
+      </w:r>
+    </w:p>
+    <w:p>
+      <w:pPr>
+        <w:jc w:val="center"/>
+        <w:rPr>
+          <w:lang w:val="en-US"/>
+        </w:rPr>
+      </w:pPr>
+      <w:r>
+        <w:rPr>
+          <w:noProof/>
+          <w:lang w:eastAsia="vi-VN"/>
+        </w:rPr>
+        <w:drawing>
+          <wp:inline distT="0" distB="0" distL="0" distR="0">
+            <wp:extent cx="4356317" cy="2558887"/>
+            <wp:effectExtent l="19050" t="0" r="6133" b="0"/>
+            <wp:docPr id="5" name="Picture 7"/>
+            <wp:cNvGraphicFramePr>
+              <a:graphicFrameLocks xmlns:a="http://schemas.openxmlformats.org/drawingml/2006/main" noChangeAspect="1"/>
+            </wp:cNvGraphicFramePr>
+            <a:graphic xmlns:a="http://schemas.openxmlformats.org/drawingml/2006/main">
+              <a:graphicData uri="http://schemas.openxmlformats.org/drawingml/2006/picture">
+                <pic:pic xmlns:pic="http://schemas.openxmlformats.org/drawingml/2006/picture">
+                  <pic:nvPicPr>
+                    <pic:cNvPr id="0" name="Picture 7"/>
+                    <pic:cNvPicPr>
+                      <a:picLocks noChangeAspect="1" noChangeArrowheads="1"/>
+                    </pic:cNvPicPr>
+                  </pic:nvPicPr>
+                  <pic:blipFill>
+                    <a:blip r:embed="rId21" cstate="print"/>
+                    <a:srcRect/>
+                    <a:stretch>
+                      <a:fillRect/>
+                    </a:stretch>
+                  </pic:blipFill>
+                  <pic:spPr bwMode="auto">
+                    <a:xfrm>
+                      <a:off x="0" y="0"/>
+                      <a:ext cx="4356102" cy="2558761"/>
+                    </a:xfrm>
+                    <a:prstGeom prst="rect">
+                      <a:avLst/>
+                    </a:prstGeom>
+                    <a:noFill/>
+                    <a:ln w="9525">
+                      <a:noFill/>
+                      <a:miter lim="800000"/>
+                      <a:headEnd/>
+                      <a:tailEnd/>
+                    </a:ln>
+                  </pic:spPr>
+                </pic:pic>
+              </a:graphicData>
+            </a:graphic>
+          </wp:inline>
+        </w:drawing>
+      </w:r>
+    </w:p>
+    <w:p>
+      <w:pPr>
+        <w:pStyle w:val="MainTitle"/>
+        <w:spacing w:before="0" w:after="0"/>
+        <w:ind w:left="567"/>
+        <w:contextualSpacing/>
+        <w:jc w:val="both"/>
+        <w:rPr>
+          <w:rFonts w:ascii="Times New Roman" w:hAnsi="Times New Roman"/>
+          <w:b w:val="0"/>
+          <w:sz w:val="24"/>
+          <w:szCs w:val="24"/>
+          <w:lang w:val="en-US"/>
+        </w:rPr>
+      </w:pPr>
+      <w:r>
+        <w:rPr>
+          <w:rFonts w:ascii="Times New Roman" w:hAnsi="Times New Roman"/>
+          <w:sz w:val="24"/>
+          <w:szCs w:val="24"/>
+          <w:u w:val="single"/>
+          <w:lang w:val="en-US"/>
+        </w:rPr>
+        <w:t>Mô tả:</w:t>
+      </w:r>
+      <w:r>
+        <w:rPr>
+          <w:rFonts w:ascii="Times New Roman" w:hAnsi="Times New Roman"/>
+          <w:b w:val="0"/>
+          <w:sz w:val="24"/>
+          <w:szCs w:val="24"/>
+          <w:lang w:val="en-US"/>
+        </w:rPr>
+        <w:t xml:space="preserve"> Để tìm bạn và kết bạn, ta vào chức năng kết bạn. ở đây, ta sẽ tìm thấy những người mà có thể ta quen, khi  kết bạn, mỗi khi bạn chơi caro, danh sách phòng của những người bạn sẽ hiện lên cho ta chọn</w:t>
+      </w:r>
+      <w:r>
+        <w:rPr>
+          <w:rFonts w:ascii="Times New Roman" w:hAnsi="Times New Roman"/>
+          <w:b w:val="0"/>
+          <w:sz w:val="24"/>
+          <w:szCs w:val="24"/>
+          <w:lang w:val="en-US"/>
+        </w:rPr>
+        <w:t>.</w:t>
+      </w:r>
+    </w:p>
+    <w:p>
+      <w:pPr>
+        <w:pStyle w:val="MainTitle"/>
+        <w:spacing w:before="0" w:after="0"/>
+        <w:ind w:left="567"/>
+        <w:contextualSpacing/>
+        <w:jc w:val="both"/>
+        <w:rPr>
+          <w:rFonts w:ascii="Times New Roman" w:hAnsi="Times New Roman"/>
+          <w:b w:val="0"/>
+          <w:sz w:val="24"/>
+          <w:szCs w:val="24"/>
+          <w:lang w:val="en-US"/>
+        </w:rPr>
+      </w:pPr>
+      <w:r>
+        <w:rPr>
+          <w:rFonts w:ascii="Times New Roman" w:hAnsi="Times New Roman"/>
+          <w:sz w:val="24"/>
+          <w:szCs w:val="24"/>
+          <w:u w:val="single"/>
+          <w:lang w:val="en-US"/>
+        </w:rPr>
+        <w:t>Giải thích:</w:t>
+      </w:r>
+      <w:r>
+        <w:rPr>
+          <w:rFonts w:ascii="Times New Roman" w:hAnsi="Times New Roman"/>
+          <w:b w:val="0"/>
+          <w:sz w:val="24"/>
+          <w:szCs w:val="24"/>
+          <w:lang w:val="en-US"/>
+        </w:rPr>
+        <w:t xml:space="preserve"> Mỗi khi người dùng chọn cho mình 1 địa điểm, địa điểm đó có thể là nơi họ sống hay đã từng đi qua, và họ sẽ tạo được các mối quan hệ mới. dựa trên ý tưởng đó, mỗi khi người dùng muốn kết bạn, người dùng chỉ việc chọn vào địa điểm bất kì của mình, sẽ hiện ra một hình tròn bán kính 2Km, trong vùng đó, những người có địa điểm trong đó sẽ hiện ra. nếu một người chưa là bạn của họ sẽ hiện ra nút "Kết bạn".</w:t>
+      </w:r>
+    </w:p>
+    <w:p>
+      <w:pPr>
+        <w:pStyle w:val="MainTitle"/>
+        <w:spacing w:before="0" w:after="0"/>
+        <w:ind w:left="567"/>
+        <w:contextualSpacing/>
+        <w:jc w:val="both"/>
+        <w:rPr>
+          <w:rFonts w:ascii="Times New Roman" w:hAnsi="Times New Roman"/>
+          <w:b w:val="0"/>
+          <w:sz w:val="24"/>
+          <w:szCs w:val="24"/>
+          <w:lang w:val="en-US"/>
+        </w:rPr>
+      </w:pPr>
+      <w:r>
+        <w:rPr>
+          <w:rFonts w:ascii="Times New Roman" w:hAnsi="Times New Roman"/>
+          <w:sz w:val="24"/>
+          <w:szCs w:val="24"/>
+          <w:u w:val="single"/>
+          <w:lang w:val="en-US"/>
+        </w:rPr>
+        <w:t>Công nghệ áp dụng:</w:t>
+      </w:r>
+      <w:r>
+        <w:rPr>
+          <w:rFonts w:ascii="Times New Roman" w:hAnsi="Times New Roman"/>
+          <w:b w:val="0"/>
+          <w:sz w:val="24"/>
+          <w:szCs w:val="24"/>
+          <w:lang w:val="en-US"/>
+        </w:rPr>
+        <w:t xml:space="preserve"> Ajax, Google map.</w:t>
+      </w:r>
+    </w:p>
+    <w:p>
+      <w:pPr>
+        <w:pStyle w:val="Heading2"/>
         <w:rPr>
           <w:lang w:val="en-US"/>
         </w:rPr>
@@ -2752,6 +3471,305 @@
     </w:p>
     <w:p>
       <w:pPr>
+        <w:jc w:val="center"/>
+        <w:rPr>
+          <w:lang w:val="en-US"/>
+        </w:rPr>
+      </w:pPr>
+      <w:r>
+        <w:rPr>
+          <w:noProof/>
+          <w:lang w:eastAsia="vi-VN"/>
+        </w:rPr>
+        <w:drawing>
+          <wp:inline distT="0" distB="0" distL="0" distR="0">
+            <wp:extent cx="2698024" cy="677695"/>
+            <wp:effectExtent l="19050" t="0" r="7076" b="0"/>
+            <wp:docPr id="10" name="Picture 10"/>
+            <wp:cNvGraphicFramePr>
+              <a:graphicFrameLocks xmlns:a="http://schemas.openxmlformats.org/drawingml/2006/main" noChangeAspect="1"/>
+            </wp:cNvGraphicFramePr>
+            <a:graphic xmlns:a="http://schemas.openxmlformats.org/drawingml/2006/main">
+              <a:graphicData uri="http://schemas.openxmlformats.org/drawingml/2006/picture">
+                <pic:pic xmlns:pic="http://schemas.openxmlformats.org/drawingml/2006/picture">
+                  <pic:nvPicPr>
+                    <pic:cNvPr id="0" name="Picture 10"/>
+                    <pic:cNvPicPr>
+                      <a:picLocks noChangeAspect="1" noChangeArrowheads="1"/>
+                    </pic:cNvPicPr>
+                  </pic:nvPicPr>
+                  <pic:blipFill>
+                    <a:blip r:embed="rId22" cstate="print"/>
+                    <a:srcRect/>
+                    <a:stretch>
+                      <a:fillRect/>
+                    </a:stretch>
+                  </pic:blipFill>
+                  <pic:spPr bwMode="auto">
+                    <a:xfrm>
+                      <a:off x="0" y="0"/>
+                      <a:ext cx="2699118" cy="677970"/>
+                    </a:xfrm>
+                    <a:prstGeom prst="rect">
+                      <a:avLst/>
+                    </a:prstGeom>
+                    <a:noFill/>
+                    <a:ln w="9525">
+                      <a:noFill/>
+                      <a:miter lim="800000"/>
+                      <a:headEnd/>
+                      <a:tailEnd/>
+                    </a:ln>
+                  </pic:spPr>
+                </pic:pic>
+              </a:graphicData>
+            </a:graphic>
+          </wp:inline>
+        </w:drawing>
+      </w:r>
+      <w:r>
+        <w:rPr>
+          <w:noProof/>
+          <w:lang w:eastAsia="vi-VN"/>
+        </w:rPr>
+        <w:drawing>
+          <wp:inline distT="0" distB="0" distL="0" distR="0">
+            <wp:extent cx="2835184" cy="587272"/>
+            <wp:effectExtent l="19050" t="0" r="3266" b="0"/>
+            <wp:docPr id="17" name="Picture 17"/>
+            <wp:cNvGraphicFramePr>
+              <a:graphicFrameLocks xmlns:a="http://schemas.openxmlformats.org/drawingml/2006/main" noChangeAspect="1"/>
+            </wp:cNvGraphicFramePr>
+            <a:graphic xmlns:a="http://schemas.openxmlformats.org/drawingml/2006/main">
+              <a:graphicData uri="http://schemas.openxmlformats.org/drawingml/2006/picture">
+                <pic:pic xmlns:pic="http://schemas.openxmlformats.org/drawingml/2006/picture">
+                  <pic:nvPicPr>
+                    <pic:cNvPr id="0" name="Picture 17"/>
+                    <pic:cNvPicPr>
+                      <a:picLocks noChangeAspect="1" noChangeArrowheads="1"/>
+                    </pic:cNvPicPr>
+                  </pic:nvPicPr>
+                  <pic:blipFill>
+                    <a:blip r:embed="rId23" cstate="print"/>
+                    <a:srcRect/>
+                    <a:stretch>
+                      <a:fillRect/>
+                    </a:stretch>
+                  </pic:blipFill>
+                  <pic:spPr bwMode="auto">
+                    <a:xfrm>
+                      <a:off x="0" y="0"/>
+                      <a:ext cx="2834734" cy="587179"/>
+                    </a:xfrm>
+                    <a:prstGeom prst="rect">
+                      <a:avLst/>
+                    </a:prstGeom>
+                    <a:noFill/>
+                    <a:ln w="9525">
+                      <a:noFill/>
+                      <a:miter lim="800000"/>
+                      <a:headEnd/>
+                      <a:tailEnd/>
+                    </a:ln>
+                  </pic:spPr>
+                </pic:pic>
+              </a:graphicData>
+            </a:graphic>
+          </wp:inline>
+        </w:drawing>
+      </w:r>
+    </w:p>
+    <w:p>
+      <w:pPr>
+        <w:jc w:val="center"/>
+        <w:rPr>
+          <w:lang w:val="en-US"/>
+        </w:rPr>
+      </w:pPr>
+      <w:r>
+        <w:rPr>
+          <w:noProof/>
+          <w:lang w:eastAsia="vi-VN"/>
+        </w:rPr>
+        <w:lastRenderedPageBreak/>
+        <w:drawing>
+          <wp:inline distT="0" distB="0" distL="0" distR="0">
+            <wp:extent cx="5938429" cy="1924633"/>
+            <wp:effectExtent l="19050" t="0" r="5171" b="0"/>
+            <wp:docPr id="18" name="Picture 18"/>
+            <wp:cNvGraphicFramePr>
+              <a:graphicFrameLocks xmlns:a="http://schemas.openxmlformats.org/drawingml/2006/main" noChangeAspect="1"/>
+            </wp:cNvGraphicFramePr>
+            <a:graphic xmlns:a="http://schemas.openxmlformats.org/drawingml/2006/main">
+              <a:graphicData uri="http://schemas.openxmlformats.org/drawingml/2006/picture">
+                <pic:pic xmlns:pic="http://schemas.openxmlformats.org/drawingml/2006/picture">
+                  <pic:nvPicPr>
+                    <pic:cNvPr id="0" name="Picture 18"/>
+                    <pic:cNvPicPr>
+                      <a:picLocks noChangeAspect="1" noChangeArrowheads="1"/>
+                    </pic:cNvPicPr>
+                  </pic:nvPicPr>
+                  <pic:blipFill>
+                    <a:blip r:embed="rId24" cstate="print"/>
+                    <a:srcRect/>
+                    <a:stretch>
+                      <a:fillRect/>
+                    </a:stretch>
+                  </pic:blipFill>
+                  <pic:spPr bwMode="auto">
+                    <a:xfrm>
+                      <a:off x="0" y="0"/>
+                      <a:ext cx="5940482" cy="1925298"/>
+                    </a:xfrm>
+                    <a:prstGeom prst="rect">
+                      <a:avLst/>
+                    </a:prstGeom>
+                    <a:noFill/>
+                    <a:ln w="9525">
+                      <a:noFill/>
+                      <a:miter lim="800000"/>
+                      <a:headEnd/>
+                      <a:tailEnd/>
+                    </a:ln>
+                  </pic:spPr>
+                </pic:pic>
+              </a:graphicData>
+            </a:graphic>
+          </wp:inline>
+        </w:drawing>
+      </w:r>
+    </w:p>
+    <w:p>
+      <w:pPr>
+        <w:pStyle w:val="MainTitle"/>
+        <w:spacing w:before="0" w:after="0"/>
+        <w:ind w:left="567"/>
+        <w:contextualSpacing/>
+        <w:jc w:val="both"/>
+        <w:rPr>
+          <w:rFonts w:ascii="Times New Roman" w:hAnsi="Times New Roman"/>
+          <w:b w:val="0"/>
+          <w:sz w:val="24"/>
+          <w:szCs w:val="24"/>
+          <w:lang w:val="en-US"/>
+        </w:rPr>
+      </w:pPr>
+      <w:r>
+        <w:rPr>
+          <w:rFonts w:ascii="Times New Roman" w:hAnsi="Times New Roman"/>
+          <w:sz w:val="24"/>
+          <w:szCs w:val="24"/>
+          <w:u w:val="single"/>
+          <w:lang w:val="en-US"/>
+        </w:rPr>
+        <w:t>Mô tả:</w:t>
+      </w:r>
+      <w:r>
+        <w:rPr>
+          <w:rFonts w:ascii="Times New Roman" w:hAnsi="Times New Roman"/>
+          <w:b w:val="0"/>
+          <w:sz w:val="24"/>
+          <w:szCs w:val="24"/>
+          <w:lang w:val="en-US"/>
+        </w:rPr>
+        <w:t xml:space="preserve"> Khi người chơi muốn giao lưu hay thử sức mình với những người bạn, họ chỉ việc tạo phòng mới mời người khác tới chơi hay có thể vào một phòng nào đó do bạn tạo sẵn rồi chơi.</w:t>
+      </w:r>
+    </w:p>
+    <w:p>
+      <w:pPr>
+        <w:pStyle w:val="MainTitle"/>
+        <w:spacing w:before="0" w:after="0"/>
+        <w:ind w:left="567"/>
+        <w:contextualSpacing/>
+        <w:jc w:val="both"/>
+        <w:rPr>
+          <w:rFonts w:ascii="Times New Roman" w:hAnsi="Times New Roman"/>
+          <w:b w:val="0"/>
+          <w:sz w:val="24"/>
+          <w:szCs w:val="24"/>
+          <w:lang w:val="en-US"/>
+        </w:rPr>
+      </w:pPr>
+      <w:r>
+        <w:rPr>
+          <w:rFonts w:ascii="Times New Roman" w:hAnsi="Times New Roman"/>
+          <w:sz w:val="24"/>
+          <w:szCs w:val="24"/>
+          <w:u w:val="single"/>
+          <w:lang w:val="en-US"/>
+        </w:rPr>
+        <w:t>Giải thích:</w:t>
+      </w:r>
+      <w:r>
+        <w:rPr>
+          <w:rFonts w:ascii="Times New Roman" w:hAnsi="Times New Roman"/>
+          <w:b w:val="0"/>
+          <w:sz w:val="24"/>
+          <w:szCs w:val="24"/>
+          <w:lang w:val="en-US"/>
+        </w:rPr>
+        <w:t xml:space="preserve"> Sau khi kết bạn, mỗi khi bạn bè tạo phòng bạn sẽ thấy phòng đó. Khi đã có đủ 2 người tham gia vào 1 phòng, phòng đó sẽ bị đóng lại, và người tạo phòng sẽ có quyền đi trước. game kết thúc khi có  1 người thắng hay có một người rời phòng.</w:t>
+      </w:r>
+    </w:p>
+    <w:p>
+      <w:pPr>
+        <w:pStyle w:val="MainTitle"/>
+        <w:spacing w:before="0" w:after="0"/>
+        <w:ind w:left="567"/>
+        <w:contextualSpacing/>
+        <w:jc w:val="both"/>
+        <w:rPr>
+          <w:rFonts w:ascii="Times New Roman" w:hAnsi="Times New Roman"/>
+          <w:b w:val="0"/>
+          <w:sz w:val="24"/>
+          <w:szCs w:val="24"/>
+          <w:lang w:val="en-US"/>
+        </w:rPr>
+      </w:pPr>
+      <w:r>
+        <w:rPr>
+          <w:rFonts w:ascii="Times New Roman" w:hAnsi="Times New Roman"/>
+          <w:sz w:val="24"/>
+          <w:szCs w:val="24"/>
+          <w:u w:val="single"/>
+          <w:lang w:val="en-US"/>
+        </w:rPr>
+        <w:t>Công nghệ áp dụng:</w:t>
+      </w:r>
+      <w:r>
+        <w:rPr>
+          <w:rFonts w:ascii="Times New Roman" w:hAnsi="Times New Roman"/>
+          <w:b w:val="0"/>
+          <w:sz w:val="24"/>
+          <w:szCs w:val="24"/>
+          <w:lang w:val="en-US"/>
+        </w:rPr>
+        <w:t xml:space="preserve"> Ajax, </w:t>
+      </w:r>
+      <w:r>
+        <w:rPr>
+          <w:rFonts w:ascii="Times New Roman" w:hAnsi="Times New Roman"/>
+          <w:b w:val="0"/>
+          <w:sz w:val="24"/>
+          <w:szCs w:val="24"/>
+          <w:lang w:val="en-US"/>
+        </w:rPr>
+        <w:t>HTML</w:t>
+      </w:r>
+      <w:r>
+        <w:rPr>
+          <w:rFonts w:ascii="Times New Roman" w:hAnsi="Times New Roman"/>
+          <w:b w:val="0"/>
+          <w:sz w:val="24"/>
+          <w:szCs w:val="24"/>
+          <w:lang w:val="en-US"/>
+        </w:rPr>
+        <w:t>5.</w:t>
+      </w:r>
+    </w:p>
+    <w:p>
+      <w:pPr>
+        <w:pStyle w:val="Heading2"/>
         <w:rPr>
           <w:lang w:val="en-US"/>
         </w:rPr>
@@ -2775,6 +3793,14 @@
           <w:lang w:val="en-US"/>
         </w:rPr>
       </w:pPr>
+    </w:p>
+    <w:p>
+      <w:pPr>
+        <w:pStyle w:val="Heading2"/>
+        <w:rPr>
+          <w:lang w:val="en-US"/>
+        </w:rPr>
+      </w:pPr>
       <w:r>
         <w:rPr>
           <w:lang w:val="en-US"/>
@@ -2784,6 +3810,13 @@
     </w:p>
     <w:p>
       <w:pPr>
+        <w:rPr>
+          <w:lang w:val="en-US"/>
+        </w:rPr>
+      </w:pPr>
+    </w:p>
+    <w:p>
+      <w:pPr>
         <w:pStyle w:val="Heading1"/>
       </w:pPr>
       <w:r>
@@ -2889,9 +3922,6 @@
     <w:p>
       <w:pPr>
         <w:pStyle w:val="Heading1"/>
-        <w:rPr>
-          <w:lang w:val="en-US"/>
-        </w:rPr>
       </w:pPr>
       <w:r>
         <w:t>Kết luận và hướng phát triển</w:t>
@@ -2909,7 +3939,6 @@
           <w:b w:val="0"/>
           <w:sz w:val="24"/>
           <w:szCs w:val="24"/>
-          <w:lang w:val="en-US"/>
         </w:rPr>
       </w:pPr>
       <w:r>
@@ -2918,7 +3947,6 @@
           <w:b w:val="0"/>
           <w:sz w:val="24"/>
           <w:szCs w:val="24"/>
-          <w:lang w:val="en-US"/>
         </w:rPr>
         <w:t>Trang web chỉ mới ở giai đoạn sơ khởi nên số chức năng còn hạn chế. Nhưng với các chức năng đã hoàn thành thì hoàn toàn có thể cải tiến thêm nhiều chức năng mới để cạnh tranh với các trang web đã có trên thị trường.</w:t>
       </w:r>
@@ -2935,7 +3963,6 @@
           <w:b w:val="0"/>
           <w:sz w:val="24"/>
           <w:szCs w:val="24"/>
-          <w:lang w:val="en-US"/>
         </w:rPr>
       </w:pPr>
       <w:r>
@@ -2944,7 +3971,6 @@
           <w:b w:val="0"/>
           <w:sz w:val="24"/>
           <w:szCs w:val="24"/>
-          <w:lang w:val="en-US"/>
         </w:rPr>
         <w:t>Trang web có thể được cải tiến để phù hợp khi xem trên thiết bị di động, tăng tốc độ truy xuất thông tin. Ngoài ra có thể áp dụng Clo</w:t>
       </w:r>
@@ -2954,7 +3980,6 @@
           <w:b w:val="0"/>
           <w:sz w:val="24"/>
           <w:szCs w:val="24"/>
-          <w:lang w:val="en-US"/>
         </w:rPr>
         <w:t>ud Computing tăng hiệu năng của trang web.</w:t>
       </w:r>
@@ -2971,7 +3996,6 @@
           <w:b w:val="0"/>
           <w:sz w:val="24"/>
           <w:szCs w:val="24"/>
-          <w:lang w:val="en-US"/>
         </w:rPr>
       </w:pPr>
       <w:r>
@@ -2980,7 +4004,6 @@
           <w:b w:val="0"/>
           <w:sz w:val="24"/>
           <w:szCs w:val="24"/>
-          <w:lang w:val="en-US"/>
         </w:rPr>
         <w:t>Chức năng tìm kiếm có thể cải tiến để thêm một số nguồn nhằm tăng độ chính xác của kết quả tìm kiếm.</w:t>
       </w:r>
@@ -2997,7 +4020,6 @@
           <w:b w:val="0"/>
           <w:sz w:val="24"/>
           <w:szCs w:val="24"/>
-          <w:lang w:val="en-US"/>
         </w:rPr>
       </w:pPr>
       <w:r>
@@ -3006,7 +4028,6 @@
           <w:b w:val="0"/>
           <w:sz w:val="24"/>
           <w:szCs w:val="24"/>
-          <w:lang w:val="en-US"/>
         </w:rPr>
         <w:t>Bản đồ có thể cải tiến để hiển thị thêm nhiều thông tin như thời tiết, các sự kiện nổi bật, thông tin du lịch, món ăn nổi bật.</w:t>
       </w:r>
@@ -3023,7 +4044,6 @@
           <w:b w:val="0"/>
           <w:sz w:val="24"/>
           <w:szCs w:val="24"/>
-          <w:lang w:val="en-US"/>
         </w:rPr>
       </w:pPr>
       <w:r>
@@ -3032,9 +4052,18 @@
           <w:b w:val="0"/>
           <w:sz w:val="24"/>
           <w:szCs w:val="24"/>
-          <w:lang w:val="en-US"/>
-        </w:rPr>
-        <w:t>Chức năng chuyển ngữ có thể tích hợp thêm phần phát âm để giúp người dùng hài lòng hơn khi sử dụng.</w:t>
+        </w:rPr>
+        <w:t xml:space="preserve">Chức năng chuyển ngữ có thể tích hợp thêm phần phát âm để giúp người dùng hài lòng hơn khi sử </w:t>
+      </w:r>
+      <w:r>
+        <w:rPr>
+          <w:rFonts w:ascii="Times New Roman" w:hAnsi="Times New Roman"/>
+          <w:b w:val="0"/>
+          <w:sz w:val="24"/>
+          <w:szCs w:val="24"/>
+        </w:rPr>
+        <w:lastRenderedPageBreak/>
+        <w:t>dụng.</w:t>
       </w:r>
     </w:p>
     <w:p>
@@ -3049,7 +4078,6 @@
           <w:b w:val="0"/>
           <w:sz w:val="24"/>
           <w:szCs w:val="24"/>
-          <w:lang w:val="en-US"/>
         </w:rPr>
       </w:pPr>
       <w:r>
@@ -3058,9 +4086,7 @@
           <w:b w:val="0"/>
           <w:sz w:val="24"/>
           <w:szCs w:val="24"/>
-          <w:lang w:val="en-US"/>
-        </w:rPr>
-        <w:lastRenderedPageBreak/>
+        </w:rPr>
         <w:t>Chức năng chơi game caro có thể cải tiến để có thể chơi cờ tướng, cờ vua, cờ vây và các trò chơi phổ biến trên web hiện nay nhằm biến trang web thành một mạng xã hội thu nhỏ.</w:t>
       </w:r>
     </w:p>
@@ -3076,7 +4102,6 @@
           <w:b w:val="0"/>
           <w:sz w:val="24"/>
           <w:szCs w:val="24"/>
-          <w:lang w:val="en-US"/>
         </w:rPr>
       </w:pPr>
       <w:r>
@@ -3085,7 +4110,6 @@
           <w:b w:val="0"/>
           <w:sz w:val="24"/>
           <w:szCs w:val="24"/>
-          <w:lang w:val="en-US"/>
         </w:rPr>
         <w:t xml:space="preserve">Chức năng xem tin tức có thể bổ sung thêm số lượng tin, thông tin </w:t>
       </w:r>
@@ -3095,7 +4119,6 @@
           <w:b w:val="0"/>
           <w:sz w:val="24"/>
           <w:szCs w:val="24"/>
-          <w:lang w:val="en-US"/>
         </w:rPr>
         <w:t xml:space="preserve">thị trường </w:t>
       </w:r>
@@ -3105,7 +4128,6 @@
           <w:b w:val="0"/>
           <w:sz w:val="24"/>
           <w:szCs w:val="24"/>
-          <w:lang w:val="en-US"/>
         </w:rPr>
         <w:t>chứng khoán</w:t>
       </w:r>
@@ -3115,7 +4137,6 @@
           <w:b w:val="0"/>
           <w:sz w:val="24"/>
           <w:szCs w:val="24"/>
-          <w:lang w:val="en-US"/>
         </w:rPr>
         <w:t xml:space="preserve"> trong nước, giá vàng, giá xăng dầu</w:t>
       </w:r>
@@ -3125,7 +4146,6 @@
           <w:b w:val="0"/>
           <w:sz w:val="24"/>
           <w:szCs w:val="24"/>
-          <w:lang w:val="en-US"/>
         </w:rPr>
         <w:t>, giao dịch bất động sản cho đối tượng người dùng là doanh nhân.</w:t>
       </w:r>
@@ -3156,7 +4176,7 @@
           <w:szCs w:val="24"/>
         </w:rPr>
       </w:pPr>
-      <w:hyperlink r:id="rId18" w:history="1">
+      <w:hyperlink r:id="rId25" w:history="1">
         <w:r>
           <w:rPr>
             <w:rStyle w:val="Hyperlink"/>
@@ -3190,7 +4210,7 @@
           <w:szCs w:val="24"/>
         </w:rPr>
       </w:pPr>
-      <w:hyperlink r:id="rId19" w:history="1">
+      <w:hyperlink r:id="rId26" w:history="1">
         <w:r>
           <w:rPr>
             <w:rStyle w:val="Hyperlink"/>
@@ -3224,7 +4244,7 @@
           <w:szCs w:val="24"/>
         </w:rPr>
       </w:pPr>
-      <w:hyperlink r:id="rId20" w:history="1">
+      <w:hyperlink r:id="rId27" w:history="1">
         <w:r>
           <w:rPr>
             <w:rStyle w:val="Hyperlink"/>
@@ -3258,7 +4278,7 @@
           <w:szCs w:val="24"/>
         </w:rPr>
       </w:pPr>
-      <w:hyperlink r:id="rId21" w:history="1">
+      <w:hyperlink r:id="rId28" w:history="1">
         <w:r>
           <w:rPr>
             <w:rStyle w:val="Hyperlink"/>
@@ -3284,7 +4304,7 @@
           <w:szCs w:val="24"/>
         </w:rPr>
       </w:pPr>
-      <w:hyperlink r:id="rId22" w:history="1">
+      <w:hyperlink r:id="rId29" w:history="1">
         <w:r>
           <w:rPr>
             <w:rStyle w:val="Hyperlink"/>
@@ -3303,7 +4323,7 @@
           <w:numId w:val="17"/>
         </w:numPr>
       </w:pPr>
-      <w:hyperlink r:id="rId23" w:history="1">
+      <w:hyperlink r:id="rId30" w:history="1">
         <w:r>
           <w:rPr>
             <w:rStyle w:val="Hyperlink"/>
@@ -3315,7 +4335,7 @@
       </w:hyperlink>
     </w:p>
     <w:sectPr>
-      <w:footerReference w:type="default" r:id="rId24"/>
+      <w:footerReference w:type="default" r:id="rId31"/>
       <w:pgSz w:w="11906" w:h="16838"/>
       <w:pgMar w:top="851" w:right="851" w:bottom="851" w:left="1134" w:header="709" w:footer="223" w:gutter="0"/>
       <w:cols w:space="708"/>
@@ -3395,7 +4415,7 @@
             <w:rPr>
               <w:noProof/>
             </w:rPr>
-            <w:t>7</w:t>
+            <w:t>2</w:t>
           </w:r>
         </w:fldSimple>
       </w:p>
@@ -4207,6 +5227,33 @@
   </w:num>
   <w:num w:numId="17">
     <w:abstractNumId w:val="6"/>
+  </w:num>
+  <w:num w:numId="18">
+    <w:abstractNumId w:val="5"/>
+  </w:num>
+  <w:num w:numId="19">
+    <w:abstractNumId w:val="5"/>
+  </w:num>
+  <w:num w:numId="20">
+    <w:abstractNumId w:val="5"/>
+  </w:num>
+  <w:num w:numId="21">
+    <w:abstractNumId w:val="5"/>
+  </w:num>
+  <w:num w:numId="22">
+    <w:abstractNumId w:val="5"/>
+  </w:num>
+  <w:num w:numId="23">
+    <w:abstractNumId w:val="5"/>
+  </w:num>
+  <w:num w:numId="24">
+    <w:abstractNumId w:val="5"/>
+  </w:num>
+  <w:num w:numId="25">
+    <w:abstractNumId w:val="5"/>
+  </w:num>
+  <w:num w:numId="26">
+    <w:abstractNumId w:val="5"/>
   </w:num>
 </w:numbering>
 </file>
@@ -6980,7 +8027,7 @@
 </file>
 
 <file path=customXml/itemProps1.xml><?xml version="1.0" encoding="utf-8"?>
-<ds:datastoreItem xmlns:ds="http://schemas.openxmlformats.org/officeDocument/2006/customXml" ds:itemID="{B6325898-AB0C-471A-A150-18AC31E0BFD7}">
+<ds:datastoreItem xmlns:ds="http://schemas.openxmlformats.org/officeDocument/2006/customXml" ds:itemID="{9DE1A087-ECA5-46EB-ADDB-EDB41EE5743F}">
   <ds:schemaRefs>
     <ds:schemaRef ds:uri="http://schemas.openxmlformats.org/officeDocument/2006/bibliography"/>
   </ds:schemaRefs>

</xml_diff>

<commit_message>
Câp nhật báo cáo: phiên bản, tài liệu tham khảo.
</commit_message>
<xml_diff>
--- a/Do an cuoi ky/0812506_0812517_0812527/Document/LTHD-0812506-0812517-0812527-DACK-SumUpApp.docx
+++ b/Do an cuoi ky/0812506_0812517_0812527/Document/LTHD-0812506-0812517-0812527-DACK-SumUpApp.docx
@@ -17,15 +17,58 @@
         <w:jc w:val="left"/>
         <w:rPr>
           <w:i/>
-          <w:lang w:val="en-US"/>
         </w:rPr>
       </w:pPr>
       <w:r>
         <w:rPr>
           <w:i/>
-          <w:lang w:val="en-US"/>
         </w:rPr>
         <w:t>SumUpApp</w:t>
+      </w:r>
+    </w:p>
+    <w:p>
+      <w:pPr>
+        <w:pStyle w:val="Heading1"/>
+        <w:numPr>
+          <w:ilvl w:val="0"/>
+          <w:numId w:val="0"/>
+        </w:numPr>
+        <w:ind w:left="432"/>
+        <w:jc w:val="right"/>
+        <w:rPr>
+          <w:color w:val="auto"/>
+          <w:lang w:val="en-US"/>
+        </w:rPr>
+      </w:pPr>
+      <w:r>
+        <w:rPr>
+          <w:color w:val="auto"/>
+          <w:sz w:val="24"/>
+        </w:rPr>
+        <w:t>Phiên bản báo cáo</w:t>
+      </w:r>
+      <w:r>
+        <w:rPr>
+          <w:color w:val="auto"/>
+          <w:sz w:val="24"/>
+          <w:lang w:val="en-US"/>
+        </w:rPr>
+        <w:t>:</w:t>
+      </w:r>
+      <w:r>
+        <w:rPr>
+          <w:color w:val="auto"/>
+          <w:sz w:val="24"/>
+        </w:rPr>
+        <w:t xml:space="preserve"> 0</w:t>
+      </w:r>
+      <w:r>
+        <w:rPr>
+          <w:color w:val="auto"/>
+          <w:sz w:val="24"/>
+          <w:lang w:val="en-US"/>
+        </w:rPr>
+        <w:t>.8</w:t>
       </w:r>
     </w:p>
     <w:p>
@@ -1474,7 +1517,6 @@
       <w:pPr>
         <w:rPr>
           <w:i/>
-          <w:lang w:val="en-US"/>
         </w:rPr>
       </w:pPr>
       <w:r>
@@ -4171,7 +4213,7 @@
         <w:spacing w:after="0"/>
         <w:jc w:val="left"/>
         <w:rPr>
-          <w:rFonts w:ascii="Times New Roman" w:hAnsi="Times New Roman"/>
+          <w:rFonts w:ascii="Times New Roman" w:hAnsi="Times New Roman" w:cs="Times New Roman"/>
           <w:sz w:val="24"/>
           <w:szCs w:val="24"/>
         </w:rPr>
@@ -4180,20 +4222,38 @@
         <w:r>
           <w:rPr>
             <w:rStyle w:val="Hyperlink"/>
+            <w:rFonts w:ascii="Times New Roman" w:hAnsi="Times New Roman" w:cs="Times New Roman"/>
             <w:sz w:val="24"/>
             <w:szCs w:val="24"/>
           </w:rPr>
-          <w:t>http://www.bing.com/developers/s/APIBasics.html</w:t>
+          <w:t>http://code.google.com/apis/customsearch/v1/performance.html</w:t>
         </w:r>
       </w:hyperlink>
-      <w:r>
-        <w:rPr>
-          <w:rFonts w:ascii="Times New Roman" w:hAnsi="Times New Roman"/>
-          <w:sz w:val="24"/>
-          <w:szCs w:val="24"/>
-        </w:rPr>
-        <w:t xml:space="preserve"> </w:t>
-      </w:r>
+    </w:p>
+    <w:p>
+      <w:pPr>
+        <w:pStyle w:val="ListParagraph"/>
+        <w:numPr>
+          <w:ilvl w:val="0"/>
+          <w:numId w:val="17"/>
+        </w:numPr>
+        <w:rPr>
+          <w:rFonts w:ascii="Times New Roman" w:hAnsi="Times New Roman" w:cs="Times New Roman"/>
+          <w:sz w:val="24"/>
+          <w:szCs w:val="24"/>
+        </w:rPr>
+      </w:pPr>
+      <w:hyperlink r:id="rId26" w:history="1">
+        <w:r>
+          <w:rPr>
+            <w:rStyle w:val="Hyperlink"/>
+            <w:rFonts w:ascii="Times New Roman" w:hAnsi="Times New Roman" w:cs="Times New Roman"/>
+            <w:sz w:val="24"/>
+            <w:szCs w:val="24"/>
+          </w:rPr>
+          <w:t>http://code.google.com/apis/maps/index.html</w:t>
+        </w:r>
+      </w:hyperlink>
     </w:p>
     <w:p>
       <w:pPr>
@@ -4205,15 +4265,16 @@
         <w:spacing w:after="0"/>
         <w:jc w:val="left"/>
         <w:rPr>
-          <w:rFonts w:ascii="Times New Roman" w:hAnsi="Times New Roman"/>
-          <w:sz w:val="24"/>
-          <w:szCs w:val="24"/>
-        </w:rPr>
-      </w:pPr>
-      <w:hyperlink r:id="rId26" w:history="1">
+          <w:rFonts w:ascii="Times New Roman" w:hAnsi="Times New Roman" w:cs="Times New Roman"/>
+          <w:sz w:val="24"/>
+          <w:szCs w:val="24"/>
+        </w:rPr>
+      </w:pPr>
+      <w:hyperlink r:id="rId27" w:history="1">
         <w:r>
           <w:rPr>
             <w:rStyle w:val="Hyperlink"/>
+            <w:rFonts w:ascii="Times New Roman" w:hAnsi="Times New Roman" w:cs="Times New Roman"/>
             <w:sz w:val="24"/>
             <w:szCs w:val="24"/>
           </w:rPr>
@@ -4222,7 +4283,7 @@
       </w:hyperlink>
       <w:r>
         <w:rPr>
-          <w:rFonts w:ascii="Times New Roman" w:hAnsi="Times New Roman"/>
+          <w:rFonts w:ascii="Times New Roman" w:hAnsi="Times New Roman" w:cs="Times New Roman"/>
           <w:sz w:val="24"/>
           <w:szCs w:val="24"/>
         </w:rPr>
@@ -4239,15 +4300,16 @@
         <w:spacing w:after="0"/>
         <w:jc w:val="left"/>
         <w:rPr>
-          <w:rFonts w:ascii="Times New Roman" w:hAnsi="Times New Roman"/>
-          <w:sz w:val="24"/>
-          <w:szCs w:val="24"/>
-        </w:rPr>
-      </w:pPr>
-      <w:hyperlink r:id="rId27" w:history="1">
+          <w:rFonts w:ascii="Times New Roman" w:hAnsi="Times New Roman" w:cs="Times New Roman"/>
+          <w:sz w:val="24"/>
+          <w:szCs w:val="24"/>
+        </w:rPr>
+      </w:pPr>
+      <w:hyperlink r:id="rId28" w:history="1">
         <w:r>
           <w:rPr>
             <w:rStyle w:val="Hyperlink"/>
+            <w:rFonts w:ascii="Times New Roman" w:hAnsi="Times New Roman" w:cs="Times New Roman"/>
             <w:sz w:val="24"/>
             <w:szCs w:val="24"/>
           </w:rPr>
@@ -4256,7 +4318,7 @@
       </w:hyperlink>
       <w:r>
         <w:rPr>
-          <w:rFonts w:ascii="Times New Roman" w:hAnsi="Times New Roman"/>
+          <w:rFonts w:ascii="Times New Roman" w:hAnsi="Times New Roman" w:cs="Times New Roman"/>
           <w:sz w:val="24"/>
           <w:szCs w:val="24"/>
         </w:rPr>
@@ -4273,19 +4335,78 @@
         <w:spacing w:after="0"/>
         <w:jc w:val="left"/>
         <w:rPr>
-          <w:rFonts w:ascii="Times New Roman" w:hAnsi="Times New Roman"/>
-          <w:sz w:val="24"/>
-          <w:szCs w:val="24"/>
-        </w:rPr>
-      </w:pPr>
-      <w:hyperlink r:id="rId28" w:history="1">
+          <w:rFonts w:ascii="Times New Roman" w:hAnsi="Times New Roman" w:cs="Times New Roman"/>
+          <w:sz w:val="24"/>
+          <w:szCs w:val="24"/>
+        </w:rPr>
+      </w:pPr>
+      <w:hyperlink r:id="rId29" w:history="1">
         <w:r>
           <w:rPr>
             <w:rStyle w:val="Hyperlink"/>
+            <w:rFonts w:ascii="Times New Roman" w:hAnsi="Times New Roman" w:cs="Times New Roman"/>
             <w:sz w:val="24"/>
             <w:szCs w:val="24"/>
           </w:rPr>
-          <w:t>http://code.google.com/apis/customsearch/v1/performance.html</w:t>
+          <w:t>http://www.bing.com/developers/s/APIBasics.html</w:t>
+        </w:r>
+      </w:hyperlink>
+      <w:r>
+        <w:rPr>
+          <w:rFonts w:ascii="Times New Roman" w:hAnsi="Times New Roman" w:cs="Times New Roman"/>
+          <w:sz w:val="24"/>
+          <w:szCs w:val="24"/>
+        </w:rPr>
+        <w:t xml:space="preserve"> </w:t>
+      </w:r>
+    </w:p>
+    <w:p>
+      <w:pPr>
+        <w:pStyle w:val="ListParagraph"/>
+        <w:numPr>
+          <w:ilvl w:val="0"/>
+          <w:numId w:val="17"/>
+        </w:numPr>
+        <w:rPr>
+          <w:rFonts w:ascii="Times New Roman" w:hAnsi="Times New Roman" w:cs="Times New Roman"/>
+          <w:sz w:val="24"/>
+          <w:szCs w:val="24"/>
+        </w:rPr>
+      </w:pPr>
+      <w:hyperlink r:id="rId30" w:history="1">
+        <w:r>
+          <w:rPr>
+            <w:rStyle w:val="Hyperlink"/>
+            <w:rFonts w:ascii="Times New Roman" w:hAnsi="Times New Roman" w:cs="Times New Roman"/>
+            <w:sz w:val="24"/>
+            <w:szCs w:val="24"/>
+          </w:rPr>
+          <w:t>http://www.codeproject.com/KB/ajax/demoajaxapp.aspx</w:t>
+        </w:r>
+      </w:hyperlink>
+    </w:p>
+    <w:p>
+      <w:pPr>
+        <w:pStyle w:val="ListParagraph"/>
+        <w:numPr>
+          <w:ilvl w:val="0"/>
+          <w:numId w:val="17"/>
+        </w:numPr>
+        <w:rPr>
+          <w:rFonts w:ascii="Times New Roman" w:hAnsi="Times New Roman" w:cs="Times New Roman"/>
+          <w:sz w:val="24"/>
+          <w:szCs w:val="24"/>
+        </w:rPr>
+      </w:pPr>
+      <w:hyperlink r:id="rId31" w:history="1">
+        <w:r>
+          <w:rPr>
+            <w:rStyle w:val="Hyperlink"/>
+            <w:rFonts w:ascii="Times New Roman" w:hAnsi="Times New Roman" w:cs="Times New Roman"/>
+            <w:sz w:val="24"/>
+            <w:szCs w:val="24"/>
+          </w:rPr>
+          <w:t>http://www.google.com/ig/directory?type=gadgets</w:t>
         </w:r>
       </w:hyperlink>
     </w:p>
@@ -4299,15 +4420,16 @@
         <w:spacing w:after="0"/>
         <w:jc w:val="left"/>
         <w:rPr>
-          <w:rFonts w:ascii="Times New Roman" w:hAnsi="Times New Roman"/>
-          <w:sz w:val="24"/>
-          <w:szCs w:val="24"/>
-        </w:rPr>
-      </w:pPr>
-      <w:hyperlink r:id="rId29" w:history="1">
+          <w:rFonts w:ascii="Times New Roman" w:hAnsi="Times New Roman" w:cs="Times New Roman"/>
+          <w:sz w:val="24"/>
+          <w:szCs w:val="24"/>
+        </w:rPr>
+      </w:pPr>
+      <w:hyperlink r:id="rId32" w:history="1">
         <w:r>
           <w:rPr>
             <w:rStyle w:val="Hyperlink"/>
+            <w:rFonts w:ascii="Times New Roman" w:hAnsi="Times New Roman" w:cs="Times New Roman"/>
             <w:sz w:val="24"/>
             <w:szCs w:val="24"/>
           </w:rPr>
@@ -4315,27 +4437,8 @@
         </w:r>
       </w:hyperlink>
     </w:p>
-    <w:p>
-      <w:pPr>
-        <w:pStyle w:val="ListParagraph"/>
-        <w:numPr>
-          <w:ilvl w:val="0"/>
-          <w:numId w:val="17"/>
-        </w:numPr>
-      </w:pPr>
-      <w:hyperlink r:id="rId30" w:history="1">
-        <w:r>
-          <w:rPr>
-            <w:rStyle w:val="Hyperlink"/>
-            <w:sz w:val="24"/>
-            <w:szCs w:val="24"/>
-          </w:rPr>
-          <w:t>http://www.google.com/ig/directory?type=gadgets</w:t>
-        </w:r>
-      </w:hyperlink>
-    </w:p>
     <w:sectPr>
-      <w:footerReference w:type="default" r:id="rId31"/>
+      <w:footerReference w:type="default" r:id="rId33"/>
       <w:pgSz w:w="11906" w:h="16838"/>
       <w:pgMar w:top="851" w:right="851" w:bottom="851" w:left="1134" w:header="709" w:footer="223" w:gutter="0"/>
       <w:cols w:space="708"/>
@@ -4415,7 +4518,7 @@
             <w:rPr>
               <w:noProof/>
             </w:rPr>
-            <w:t>2</w:t>
+            <w:t>9</w:t>
           </w:r>
         </w:fldSimple>
       </w:p>
@@ -8027,7 +8130,7 @@
 </file>
 
 <file path=customXml/itemProps1.xml><?xml version="1.0" encoding="utf-8"?>
-<ds:datastoreItem xmlns:ds="http://schemas.openxmlformats.org/officeDocument/2006/customXml" ds:itemID="{9DE1A087-ECA5-46EB-ADDB-EDB41EE5743F}">
+<ds:datastoreItem xmlns:ds="http://schemas.openxmlformats.org/officeDocument/2006/customXml" ds:itemID="{0FB59452-846B-4187-BDB8-1C80224CC9B0}">
   <ds:schemaRefs>
     <ds:schemaRef ds:uri="http://schemas.openxmlformats.org/officeDocument/2006/bibliography"/>
   </ds:schemaRefs>

</xml_diff>

<commit_message>
1) Thêm marker thời tiết. 2) Bỏ tin tức NY Times do không load được. 3) Chỉnh sửa báo cáo. 4) Sửa lại trang About. 5) Xóa báo cáo cũ, thêm file readme hướng dẫn ghi đĩa.
</commit_message>
<xml_diff>
--- a/Do an cuoi ky/0812506_0812517_0812527/Document/LTHD-0812506-0812517-0812527-DACK-SumUpApp.docx
+++ b/Do an cuoi ky/0812506_0812517_0812527/Document/LTHD-0812506-0812517-0812527-DACK-SumUpApp.docx
@@ -37,7 +37,6 @@
         <w:jc w:val="right"/>
         <w:rPr>
           <w:color w:val="auto"/>
-          <w:lang w:val="en-US"/>
         </w:rPr>
       </w:pPr>
       <w:r>
@@ -51,7 +50,6 @@
         <w:rPr>
           <w:color w:val="auto"/>
           <w:sz w:val="24"/>
-          <w:lang w:val="en-US"/>
         </w:rPr>
         <w:t>:</w:t>
       </w:r>
@@ -66,7 +64,6 @@
         <w:rPr>
           <w:color w:val="auto"/>
           <w:sz w:val="24"/>
-          <w:lang w:val="en-US"/>
         </w:rPr>
         <w:t>.8</w:t>
       </w:r>
@@ -1042,7 +1039,19 @@
         <w:rPr>
           <w:lang w:val="en-US"/>
         </w:rPr>
-        <w:t>Xem thông tin chứng khoán, tìm video, đổi tiền tên, xem tin tức tiếng Anh mới nhất: phù hợp với những người là doanh nhân.</w:t>
+        <w:t>Xem thông tin chứng khoán, tìm video, đổi tiề</w:t>
+      </w:r>
+      <w:r>
+        <w:rPr>
+          <w:lang w:val="en-US"/>
+        </w:rPr>
+        <w:t>n tên</w:t>
+      </w:r>
+      <w:r>
+        <w:rPr>
+          <w:lang w:val="en-US"/>
+        </w:rPr>
+        <w:t>: phù hợp với những người là doanh nhân.</w:t>
       </w:r>
     </w:p>
     <w:p>
@@ -1615,9 +1624,9 @@
         </w:rPr>
         <w:drawing>
           <wp:inline distT="0" distB="0" distL="0" distR="0">
-            <wp:extent cx="6064704" cy="2164087"/>
-            <wp:effectExtent l="19050" t="0" r="0" b="0"/>
-            <wp:docPr id="21" name="Picture 21"/>
+            <wp:extent cx="5953669" cy="2137076"/>
+            <wp:effectExtent l="19050" t="0" r="8981" b="0"/>
+            <wp:docPr id="12" name="Picture 2"/>
             <wp:cNvGraphicFramePr>
               <a:graphicFrameLocks xmlns:a="http://schemas.openxmlformats.org/drawingml/2006/main" noChangeAspect="1"/>
             </wp:cNvGraphicFramePr>
@@ -1625,7 +1634,7 @@
               <a:graphicData uri="http://schemas.openxmlformats.org/drawingml/2006/picture">
                 <pic:pic xmlns:pic="http://schemas.openxmlformats.org/drawingml/2006/picture">
                   <pic:nvPicPr>
-                    <pic:cNvPr id="0" name="Picture 21"/>
+                    <pic:cNvPr id="0" name="Picture 2"/>
                     <pic:cNvPicPr>
                       <a:picLocks noChangeAspect="1" noChangeArrowheads="1"/>
                     </pic:cNvPicPr>
@@ -1640,7 +1649,7 @@
                   <pic:spPr bwMode="auto">
                     <a:xfrm>
                       <a:off x="0" y="0"/>
-                      <a:ext cx="6066802" cy="2164836"/>
+                      <a:ext cx="5955728" cy="2137815"/>
                     </a:xfrm>
                     <a:prstGeom prst="rect">
                       <a:avLst/>
@@ -1704,7 +1713,47 @@
           <w:szCs w:val="24"/>
           <w:lang w:val="en-US"/>
         </w:rPr>
-        <w:t>người dùng có thể đổitiền tên, xem tin tức ngắn nổi bật của báo New York Times, xem thông tin thị trường chứng khoán, tìm kiếm video trên youtube.</w:t>
+        <w:t>người dùng có thể đổi</w:t>
+      </w:r>
+      <w:r>
+        <w:rPr>
+          <w:rFonts w:ascii="Times New Roman" w:hAnsi="Times New Roman"/>
+          <w:b w:val="0"/>
+          <w:sz w:val="24"/>
+          <w:szCs w:val="24"/>
+          <w:lang w:val="en-US"/>
+        </w:rPr>
+        <w:t xml:space="preserve"> tất cả các loại </w:t>
+      </w:r>
+      <w:r>
+        <w:rPr>
+          <w:rFonts w:ascii="Times New Roman" w:hAnsi="Times New Roman"/>
+          <w:b w:val="0"/>
+          <w:sz w:val="24"/>
+          <w:szCs w:val="24"/>
+          <w:lang w:val="en-US"/>
+        </w:rPr>
+        <w:t>tiền t</w:t>
+      </w:r>
+      <w:r>
+        <w:rPr>
+          <w:rFonts w:ascii="Times New Roman" w:hAnsi="Times New Roman"/>
+          <w:b w:val="0"/>
+          <w:sz w:val="24"/>
+          <w:szCs w:val="24"/>
+          <w:lang w:val="en-US"/>
+        </w:rPr>
+        <w:t>ệ hiện có trên thế giới</w:t>
+      </w:r>
+      <w:r>
+        <w:rPr>
+          <w:rFonts w:ascii="Times New Roman" w:hAnsi="Times New Roman"/>
+          <w:b w:val="0"/>
+          <w:sz w:val="24"/>
+          <w:szCs w:val="24"/>
+          <w:lang w:val="en-US"/>
+        </w:rPr>
+        <w:t>, xem thông tin thị trường chứng khoán, tìm kiếm video trên youtube.</w:t>
       </w:r>
     </w:p>
     <w:p>
@@ -2383,6 +2432,74 @@
       <w:pPr>
         <w:pStyle w:val="MainTitle"/>
         <w:spacing w:before="0" w:after="0"/>
+        <w:contextualSpacing/>
+        <w:rPr>
+          <w:rFonts w:ascii="Times New Roman" w:hAnsi="Times New Roman"/>
+          <w:b w:val="0"/>
+          <w:sz w:val="24"/>
+          <w:szCs w:val="24"/>
+          <w:lang w:val="en-US"/>
+        </w:rPr>
+      </w:pPr>
+      <w:r>
+        <w:rPr>
+          <w:rFonts w:ascii="Times New Roman" w:hAnsi="Times New Roman"/>
+          <w:b w:val="0"/>
+          <w:sz w:val="24"/>
+          <w:szCs w:val="24"/>
+          <w:lang w:eastAsia="vi-VN"/>
+        </w:rPr>
+        <w:drawing>
+          <wp:inline distT="0" distB="0" distL="0" distR="0">
+            <wp:extent cx="6296025" cy="3716655"/>
+            <wp:effectExtent l="19050" t="0" r="9525" b="0"/>
+            <wp:docPr id="11" name="Picture 1"/>
+            <wp:cNvGraphicFramePr>
+              <a:graphicFrameLocks xmlns:a="http://schemas.openxmlformats.org/drawingml/2006/main" noChangeAspect="1"/>
+            </wp:cNvGraphicFramePr>
+            <a:graphic xmlns:a="http://schemas.openxmlformats.org/drawingml/2006/main">
+              <a:graphicData uri="http://schemas.openxmlformats.org/drawingml/2006/picture">
+                <pic:pic xmlns:pic="http://schemas.openxmlformats.org/drawingml/2006/picture">
+                  <pic:nvPicPr>
+                    <pic:cNvPr id="0" name="Picture 1"/>
+                    <pic:cNvPicPr>
+                      <a:picLocks noChangeAspect="1" noChangeArrowheads="1"/>
+                    </pic:cNvPicPr>
+                  </pic:nvPicPr>
+                  <pic:blipFill>
+                    <a:blip r:embed="rId16" cstate="print"/>
+                    <a:srcRect/>
+                    <a:stretch>
+                      <a:fillRect/>
+                    </a:stretch>
+                  </pic:blipFill>
+                  <pic:spPr bwMode="auto">
+                    <a:xfrm>
+                      <a:off x="0" y="0"/>
+                      <a:ext cx="6296025" cy="3716655"/>
+                    </a:xfrm>
+                    <a:prstGeom prst="rect">
+                      <a:avLst/>
+                    </a:prstGeom>
+                    <a:noFill/>
+                    <a:ln w="9525">
+                      <a:noFill/>
+                      <a:miter lim="800000"/>
+                      <a:headEnd/>
+                      <a:tailEnd/>
+                    </a:ln>
+                  </pic:spPr>
+                </pic:pic>
+              </a:graphicData>
+            </a:graphic>
+          </wp:inline>
+        </w:drawing>
+      </w:r>
+    </w:p>
+    <w:p>
+      <w:pPr>
+        <w:pStyle w:val="MainTitle"/>
+        <w:spacing w:before="0" w:after="0"/>
         <w:ind w:left="1134"/>
         <w:contextualSpacing/>
         <w:jc w:val="both"/>
@@ -2430,6 +2547,16 @@
         </w:rPr>
         <w:t xml:space="preserve"> trang web hiển thị các địa điểm với danh mục do người dùng đã lưu. Người dùng có thể tìm địa điểm dựa vào một từ khóa và trang web sẽ hiển thị danh sách các địa điểm trùng khớp.</w:t>
       </w:r>
+      <w:r>
+        <w:rPr>
+          <w:rFonts w:ascii="Times New Roman" w:hAnsi="Times New Roman"/>
+          <w:b w:val="0"/>
+          <w:sz w:val="24"/>
+          <w:szCs w:val="24"/>
+          <w:lang w:val="en-US"/>
+        </w:rPr>
+        <w:t xml:space="preserve"> Ngoài ra trang web cũng hiển thị thời tiết ở một số địa điểm.</w:t>
+      </w:r>
     </w:p>
     <w:p>
       <w:pPr>
@@ -2454,6 +2581,7 @@
           <w:u w:val="single"/>
           <w:lang w:val="en-US"/>
         </w:rPr>
+        <w:lastRenderedPageBreak/>
         <w:t>Giải thích:</w:t>
       </w:r>
       <w:r>
@@ -2573,7 +2701,7 @@
                     </pic:cNvPicPr>
                   </pic:nvPicPr>
                   <pic:blipFill>
-                    <a:blip r:embed="rId16" cstate="print"/>
+                    <a:blip r:embed="rId17" cstate="print"/>
                     <a:srcRect/>
                     <a:stretch>
                       <a:fillRect/>
@@ -2638,7 +2766,7 @@
                     </pic:cNvPicPr>
                   </pic:nvPicPr>
                   <pic:blipFill>
-                    <a:blip r:embed="rId17" cstate="print"/>
+                    <a:blip r:embed="rId18" cstate="print"/>
                     <a:srcRect/>
                     <a:stretch>
                       <a:fillRect/>
@@ -2716,18 +2844,7 @@
           <w:szCs w:val="24"/>
           <w:lang w:val="en-US"/>
         </w:rPr>
-        <w:t xml:space="preserve"> trang web cho phép người dùng thêm địa điểm vửa tìm kiếm vào CSDL để sau này có </w:t>
-      </w:r>
-      <w:r>
-        <w:rPr>
-          <w:rFonts w:ascii="Times New Roman" w:hAnsi="Times New Roman"/>
-          <w:b w:val="0"/>
-          <w:sz w:val="24"/>
-          <w:szCs w:val="24"/>
-          <w:lang w:val="en-US"/>
-        </w:rPr>
-        <w:lastRenderedPageBreak/>
-        <w:t>thể dễ dàng tìm lại. Đồng thời người dùng có thể xóa hoặc cập nhật địa điểm đã lưu. Tất cả các thao tác đều không cần nạp lại trang web.</w:t>
+        <w:t xml:space="preserve"> trang web cho phép người dùng thêm địa điểm vửa tìm kiếm vào CSDL để sau này có thể dễ dàng tìm lại. Đồng thời người dùng có thể xóa hoặc cập nhật địa điểm đã lưu. Tất cả các thao tác đều không cần nạp lại trang web.</w:t>
       </w:r>
     </w:p>
     <w:p>
@@ -2871,7 +2988,7 @@
                     </pic:cNvPicPr>
                   </pic:nvPicPr>
                   <pic:blipFill>
-                    <a:blip r:embed="rId18" cstate="print"/>
+                    <a:blip r:embed="rId19" cstate="print"/>
                     <a:srcRect/>
                     <a:stretch>
                       <a:fillRect/>
@@ -3092,7 +3209,7 @@
                     </pic:cNvPicPr>
                   </pic:nvPicPr>
                   <pic:blipFill>
-                    <a:blip r:embed="rId19" cstate="print"/>
+                    <a:blip r:embed="rId20" cstate="print"/>
                     <a:srcRect/>
                     <a:stretch>
                       <a:fillRect/>
@@ -3183,6 +3300,7 @@
           <w:u w:val="single"/>
           <w:lang w:val="en-US"/>
         </w:rPr>
+        <w:lastRenderedPageBreak/>
         <w:t>Giải thích:</w:t>
       </w:r>
       <w:r>
@@ -3243,7 +3361,34 @@
           <w:szCs w:val="24"/>
           <w:lang w:val="en-US"/>
         </w:rPr>
-        <w:t>HTML5.</w:t>
+        <w:t xml:space="preserve">HTML5, </w:t>
+      </w:r>
+      <w:r>
+        <w:rPr>
+          <w:rFonts w:ascii="Times New Roman" w:hAnsi="Times New Roman"/>
+          <w:sz w:val="24"/>
+          <w:szCs w:val="24"/>
+          <w:lang w:val="en-US"/>
+        </w:rPr>
+        <w:t xml:space="preserve">Microsoft </w:t>
+      </w:r>
+      <w:r>
+        <w:rPr>
+          <w:rFonts w:ascii="Times New Roman" w:hAnsi="Times New Roman"/>
+          <w:sz w:val="24"/>
+          <w:szCs w:val="24"/>
+          <w:lang w:val="en-US"/>
+        </w:rPr>
+        <w:t>Membership Provider</w:t>
+      </w:r>
+      <w:r>
+        <w:rPr>
+          <w:rFonts w:ascii="Times New Roman" w:hAnsi="Times New Roman"/>
+          <w:sz w:val="24"/>
+          <w:szCs w:val="24"/>
+          <w:lang w:val="en-US"/>
+        </w:rPr>
+        <w:t>.</w:t>
       </w:r>
     </w:p>
     <w:p>
@@ -3257,7 +3402,6 @@
         <w:rPr>
           <w:lang w:val="en-US"/>
         </w:rPr>
-        <w:lastRenderedPageBreak/>
         <w:t>Kết bạn</w:t>
       </w:r>
     </w:p>
@@ -3291,7 +3435,7 @@
                     </pic:cNvPicPr>
                   </pic:nvPicPr>
                   <pic:blipFill>
-                    <a:blip r:embed="rId20" cstate="print"/>
+                    <a:blip r:embed="rId21" cstate="print"/>
                     <a:srcRect/>
                     <a:stretch>
                       <a:fillRect/>
@@ -3350,7 +3494,7 @@
                     </pic:cNvPicPr>
                   </pic:nvPicPr>
                   <pic:blipFill>
-                    <a:blip r:embed="rId21" cstate="print"/>
+                    <a:blip r:embed="rId22" cstate="print"/>
                     <a:srcRect/>
                     <a:stretch>
                       <a:fillRect/>
@@ -3494,7 +3638,34 @@
           <w:szCs w:val="24"/>
           <w:lang w:val="en-US"/>
         </w:rPr>
-        <w:t xml:space="preserve"> Ajax, Google map.</w:t>
+        <w:t xml:space="preserve"> Ajax, Google Map API, </w:t>
+      </w:r>
+      <w:r>
+        <w:rPr>
+          <w:rFonts w:ascii="Times New Roman" w:hAnsi="Times New Roman"/>
+          <w:sz w:val="24"/>
+          <w:szCs w:val="24"/>
+          <w:lang w:val="en-US"/>
+        </w:rPr>
+        <w:t xml:space="preserve">Microsoft </w:t>
+      </w:r>
+      <w:r>
+        <w:rPr>
+          <w:rFonts w:ascii="Times New Roman" w:hAnsi="Times New Roman"/>
+          <w:sz w:val="24"/>
+          <w:szCs w:val="24"/>
+          <w:lang w:val="en-US"/>
+        </w:rPr>
+        <w:t>Membership Provider</w:t>
+      </w:r>
+      <w:r>
+        <w:rPr>
+          <w:rFonts w:ascii="Times New Roman" w:hAnsi="Times New Roman"/>
+          <w:sz w:val="24"/>
+          <w:szCs w:val="24"/>
+          <w:lang w:val="en-US"/>
+        </w:rPr>
+        <w:t>.</w:t>
       </w:r>
     </w:p>
     <w:p>
@@ -3508,6 +3679,7 @@
         <w:rPr>
           <w:lang w:val="en-US"/>
         </w:rPr>
+        <w:lastRenderedPageBreak/>
         <w:t>Đánh caro với người chơi khác</w:t>
       </w:r>
     </w:p>
@@ -3541,7 +3713,7 @@
                     </pic:cNvPicPr>
                   </pic:nvPicPr>
                   <pic:blipFill>
-                    <a:blip r:embed="rId22" cstate="print"/>
+                    <a:blip r:embed="rId23" cstate="print"/>
                     <a:srcRect/>
                     <a:stretch>
                       <a:fillRect/>
@@ -3592,7 +3764,7 @@
                     </pic:cNvPicPr>
                   </pic:nvPicPr>
                   <pic:blipFill>
-                    <a:blip r:embed="rId23" cstate="print"/>
+                    <a:blip r:embed="rId24" cstate="print"/>
                     <a:srcRect/>
                     <a:stretch>
                       <a:fillRect/>
@@ -3633,7 +3805,6 @@
           <w:noProof/>
           <w:lang w:eastAsia="vi-VN"/>
         </w:rPr>
-        <w:lastRenderedPageBreak/>
         <w:drawing>
           <wp:inline distT="0" distB="0" distL="0" distR="0">
             <wp:extent cx="5938429" cy="1924633"/>
@@ -3652,7 +3823,7 @@
                     </pic:cNvPicPr>
                   </pic:nvPicPr>
                   <pic:blipFill>
-                    <a:blip r:embed="rId24" cstate="print"/>
+                    <a:blip r:embed="rId25" cstate="print"/>
                     <a:srcRect/>
                     <a:stretch>
                       <a:fillRect/>
@@ -3806,7 +3977,34 @@
           <w:szCs w:val="24"/>
           <w:lang w:val="en-US"/>
         </w:rPr>
-        <w:t>5.</w:t>
+        <w:t xml:space="preserve">5, </w:t>
+      </w:r>
+      <w:r>
+        <w:rPr>
+          <w:rFonts w:ascii="Times New Roman" w:hAnsi="Times New Roman"/>
+          <w:sz w:val="24"/>
+          <w:szCs w:val="24"/>
+          <w:lang w:val="en-US"/>
+        </w:rPr>
+        <w:t xml:space="preserve">Microsoft </w:t>
+      </w:r>
+      <w:r>
+        <w:rPr>
+          <w:rFonts w:ascii="Times New Roman" w:hAnsi="Times New Roman"/>
+          <w:sz w:val="24"/>
+          <w:szCs w:val="24"/>
+          <w:lang w:val="en-US"/>
+        </w:rPr>
+        <w:t>Membership Provider</w:t>
+      </w:r>
+      <w:r>
+        <w:rPr>
+          <w:rFonts w:ascii="Times New Roman" w:hAnsi="Times New Roman"/>
+          <w:sz w:val="24"/>
+          <w:szCs w:val="24"/>
+          <w:lang w:val="en-US"/>
+        </w:rPr>
+        <w:t>.</w:t>
       </w:r>
     </w:p>
     <w:p>
@@ -3887,7 +4085,21 @@
         <w:rPr>
           <w:lang w:val="en-US"/>
         </w:rPr>
-        <w:t>?</w:t>
+        <w:t>Windows XP/Vista/7.</w:t>
+      </w:r>
+    </w:p>
+    <w:p>
+      <w:pPr>
+        <w:ind w:left="576"/>
+        <w:rPr>
+          <w:lang w:val="en-US"/>
+        </w:rPr>
+      </w:pPr>
+      <w:r>
+        <w:rPr>
+          <w:lang w:val="en-US"/>
+        </w:rPr>
+        <w:t>Trình duyệt web: Firefox4+/IE8+/Chrome11+.</w:t>
       </w:r>
     </w:p>
     <w:p>
@@ -3912,7 +4124,7 @@
         <w:rPr>
           <w:lang w:val="en-US"/>
         </w:rPr>
-        <w:t>?</w:t>
+        <w:t>Ứng dụng web tích hợp sẵn CSDL của Membership Prodiver nên không cần cài đặt.</w:t>
       </w:r>
     </w:p>
     <w:p>
@@ -3937,7 +4149,31 @@
         <w:rPr>
           <w:lang w:val="en-US"/>
         </w:rPr>
-        <w:t>?</w:t>
+        <w:t xml:space="preserve">Việc sử dụng đã nêu rõ trong phần 8 </w:t>
+      </w:r>
+      <w:r>
+        <w:rPr>
+          <w:lang w:val="en-US"/>
+        </w:rPr>
+        <w:t>(</w:t>
+      </w:r>
+      <w:r>
+        <w:rPr>
+          <w:lang w:val="en-US"/>
+        </w:rPr>
+        <w:t>trình bày các chức năng</w:t>
+      </w:r>
+      <w:r>
+        <w:rPr>
+          <w:lang w:val="en-US"/>
+        </w:rPr>
+        <w:t>)</w:t>
+      </w:r>
+      <w:r>
+        <w:rPr>
+          <w:lang w:val="en-US"/>
+        </w:rPr>
+        <w:t>.</w:t>
       </w:r>
     </w:p>
     <w:p>
@@ -3950,15 +4186,241 @@
     </w:p>
     <w:p>
       <w:pPr>
+        <w:jc w:val="center"/>
         <w:rPr>
           <w:i/>
+          <w:lang w:val="en-US"/>
         </w:rPr>
       </w:pPr>
       <w:r>
         <w:rPr>
           <w:i/>
-        </w:rPr>
-        <w:t>Chụp màn hình ứng dụng ứng với từng chức năng</w:t>
+          <w:noProof/>
+          <w:lang w:eastAsia="vi-VN"/>
+        </w:rPr>
+        <w:drawing>
+          <wp:inline distT="0" distB="0" distL="0" distR="0">
+            <wp:extent cx="5878286" cy="262312"/>
+            <wp:effectExtent l="19050" t="0" r="8164" b="0"/>
+            <wp:docPr id="13" name="Picture 3"/>
+            <wp:cNvGraphicFramePr>
+              <a:graphicFrameLocks xmlns:a="http://schemas.openxmlformats.org/drawingml/2006/main" noChangeAspect="1"/>
+            </wp:cNvGraphicFramePr>
+            <a:graphic xmlns:a="http://schemas.openxmlformats.org/drawingml/2006/main">
+              <a:graphicData uri="http://schemas.openxmlformats.org/drawingml/2006/picture">
+                <pic:pic xmlns:pic="http://schemas.openxmlformats.org/drawingml/2006/picture">
+                  <pic:nvPicPr>
+                    <pic:cNvPr id="0" name="Picture 3"/>
+                    <pic:cNvPicPr>
+                      <a:picLocks noChangeAspect="1" noChangeArrowheads="1"/>
+                    </pic:cNvPicPr>
+                  </pic:nvPicPr>
+                  <pic:blipFill>
+                    <a:blip r:embed="rId26" cstate="print"/>
+                    <a:srcRect/>
+                    <a:stretch>
+                      <a:fillRect/>
+                    </a:stretch>
+                  </pic:blipFill>
+                  <pic:spPr bwMode="auto">
+                    <a:xfrm>
+                      <a:off x="0" y="0"/>
+                      <a:ext cx="5877693" cy="262286"/>
+                    </a:xfrm>
+                    <a:prstGeom prst="rect">
+                      <a:avLst/>
+                    </a:prstGeom>
+                    <a:noFill/>
+                    <a:ln w="9525">
+                      <a:noFill/>
+                      <a:miter lim="800000"/>
+                      <a:headEnd/>
+                      <a:tailEnd/>
+                    </a:ln>
+                  </pic:spPr>
+                </pic:pic>
+              </a:graphicData>
+            </a:graphic>
+          </wp:inline>
+        </w:drawing>
+      </w:r>
+    </w:p>
+    <w:p>
+      <w:pPr>
+        <w:ind w:left="720"/>
+        <w:jc w:val="left"/>
+        <w:rPr>
+          <w:lang w:val="en-US"/>
+        </w:rPr>
+      </w:pPr>
+      <w:r>
+        <w:rPr>
+          <w:lang w:val="en-US"/>
+        </w:rPr>
+        <w:t>Home:</w:t>
+      </w:r>
+      <w:r>
+        <w:rPr>
+          <w:lang w:val="en-US"/>
+        </w:rPr>
+        <w:t xml:space="preserve"> các chức năng đổi tiền tệ, xem thông tin chứng khoán và search youtube.</w:t>
+      </w:r>
+    </w:p>
+    <w:p>
+      <w:pPr>
+        <w:ind w:left="720"/>
+        <w:jc w:val="left"/>
+        <w:rPr>
+          <w:lang w:val="en-US"/>
+        </w:rPr>
+      </w:pPr>
+      <w:r>
+        <w:rPr>
+          <w:lang w:val="en-US"/>
+        </w:rPr>
+        <w:t>GMap</w:t>
+      </w:r>
+      <w:r>
+        <w:rPr>
+          <w:lang w:val="en-US"/>
+        </w:rPr>
+        <w:t>:</w:t>
+      </w:r>
+      <w:r>
+        <w:rPr>
+          <w:lang w:val="en-US"/>
+        </w:rPr>
+        <w:t xml:space="preserve"> các chức năng liên quan đến bản đồ.</w:t>
+      </w:r>
+    </w:p>
+    <w:p>
+      <w:pPr>
+        <w:ind w:left="720"/>
+        <w:jc w:val="left"/>
+        <w:rPr>
+          <w:lang w:val="en-US"/>
+        </w:rPr>
+      </w:pPr>
+      <w:r>
+        <w:rPr>
+          <w:lang w:val="en-US"/>
+        </w:rPr>
+        <w:lastRenderedPageBreak/>
+        <w:t>Search: chức năng tìm kiếm và chuyển ngữ kết quả.</w:t>
+      </w:r>
+    </w:p>
+    <w:p>
+      <w:pPr>
+        <w:ind w:left="720"/>
+        <w:jc w:val="left"/>
+        <w:rPr>
+          <w:lang w:val="en-US"/>
+        </w:rPr>
+      </w:pPr>
+      <w:r>
+        <w:rPr>
+          <w:lang w:val="en-US"/>
+        </w:rPr>
+        <w:t>Translate: chức năng dịch từ/đoạn văn.</w:t>
+      </w:r>
+    </w:p>
+    <w:p>
+      <w:pPr>
+        <w:ind w:left="720"/>
+        <w:jc w:val="left"/>
+        <w:rPr>
+          <w:lang w:val="en-US"/>
+        </w:rPr>
+      </w:pPr>
+      <w:r>
+        <w:rPr>
+          <w:lang w:val="en-US"/>
+        </w:rPr>
+        <w:t>Find Friend: chức năng kết bạn.</w:t>
+      </w:r>
+    </w:p>
+    <w:p>
+      <w:pPr>
+        <w:ind w:left="720"/>
+        <w:jc w:val="left"/>
+        <w:rPr>
+          <w:lang w:val="en-US"/>
+        </w:rPr>
+      </w:pPr>
+      <w:r>
+        <w:rPr>
+          <w:lang w:val="en-US"/>
+        </w:rPr>
+        <w:t>Play caro: chức năng chơi caro với máy hoặc với bạn bè.</w:t>
+      </w:r>
+    </w:p>
+    <w:p>
+      <w:pPr>
+        <w:ind w:left="720"/>
+        <w:jc w:val="left"/>
+        <w:rPr>
+          <w:lang w:val="en-US"/>
+        </w:rPr>
+      </w:pPr>
+      <w:r>
+        <w:rPr>
+          <w:lang w:val="en-US"/>
+        </w:rPr>
+        <w:t>Sport News: chức năng tổng hợp tin tức thể thao mới nhất từ nhiều nguồn.</w:t>
+      </w:r>
+    </w:p>
+    <w:p>
+      <w:pPr>
+        <w:ind w:left="720"/>
+        <w:jc w:val="left"/>
+        <w:rPr>
+          <w:lang w:val="en-US"/>
+        </w:rPr>
+      </w:pPr>
+      <w:r>
+        <w:rPr>
+          <w:lang w:val="en-US"/>
+        </w:rPr>
+        <w:t>RSS: chức năng tổng hợp nhiều RSS thành một RSS.</w:t>
+      </w:r>
+    </w:p>
+    <w:p>
+      <w:pPr>
+        <w:ind w:left="720"/>
+        <w:jc w:val="left"/>
+        <w:rPr>
+          <w:lang w:val="en-US"/>
+        </w:rPr>
+      </w:pPr>
+      <w:r>
+        <w:rPr>
+          <w:lang w:val="en-US"/>
+        </w:rPr>
+        <w:t>About: thông tin tác giả và liên hệ.</w:t>
+      </w:r>
+    </w:p>
+    <w:p>
+      <w:pPr>
+        <w:ind w:left="720"/>
+        <w:jc w:val="left"/>
+        <w:rPr>
+          <w:b/>
+          <w:lang w:val="en-US"/>
+        </w:rPr>
+      </w:pPr>
+      <w:r>
+        <w:rPr>
+          <w:b/>
+          <w:lang w:val="en-US"/>
+        </w:rPr>
+        <w:t>Nội dung chi tiết cùng hình ảnh các chức năng đã nêu rõ trong mục 8</w:t>
+      </w:r>
+      <w:r>
+        <w:rPr>
+          <w:b/>
+          <w:lang w:val="en-US"/>
+        </w:rPr>
+        <w:t xml:space="preserve"> (trình bày các chức năng).</w:t>
       </w:r>
     </w:p>
     <w:p>
@@ -3973,7 +4435,7 @@
       <w:pPr>
         <w:pStyle w:val="MainTitle"/>
         <w:spacing w:before="0" w:after="0"/>
-        <w:ind w:firstLine="306"/>
+        <w:ind w:firstLine="426"/>
         <w:contextualSpacing/>
         <w:jc w:val="both"/>
         <w:rPr>
@@ -3997,7 +4459,7 @@
       <w:pPr>
         <w:pStyle w:val="MainTitle"/>
         <w:spacing w:before="0" w:after="0"/>
-        <w:ind w:firstLine="306"/>
+        <w:ind w:firstLine="426"/>
         <w:contextualSpacing/>
         <w:jc w:val="both"/>
         <w:rPr>
@@ -4030,7 +4492,7 @@
       <w:pPr>
         <w:pStyle w:val="MainTitle"/>
         <w:spacing w:before="0" w:after="0"/>
-        <w:ind w:firstLine="306"/>
+        <w:ind w:firstLine="426"/>
         <w:contextualSpacing/>
         <w:jc w:val="both"/>
         <w:rPr>
@@ -4054,7 +4516,7 @@
       <w:pPr>
         <w:pStyle w:val="MainTitle"/>
         <w:spacing w:before="0" w:after="0"/>
-        <w:ind w:firstLine="306"/>
+        <w:ind w:firstLine="426"/>
         <w:contextualSpacing/>
         <w:jc w:val="both"/>
         <w:rPr>
@@ -4071,14 +4533,32 @@
           <w:sz w:val="24"/>
           <w:szCs w:val="24"/>
         </w:rPr>
-        <w:t>Bản đồ có thể cải tiến để hiển thị thêm nhiều thông tin như thời tiết, các sự kiện nổi bật, thông tin du lịch, món ăn nổi bật.</w:t>
+        <w:t>Bản đồ có thể cải tiến để hiển thị thêm nhiều thông tin như các sự kiện nổi bật, thông tin du lịch, món ăn nổi bật</w:t>
+      </w:r>
+      <w:r>
+        <w:rPr>
+          <w:rFonts w:ascii="Times New Roman" w:hAnsi="Times New Roman"/>
+          <w:b w:val="0"/>
+          <w:sz w:val="24"/>
+          <w:szCs w:val="24"/>
+        </w:rPr>
+        <w:t xml:space="preserve"> của các quốc gia, vùng miền</w:t>
+      </w:r>
+      <w:r>
+        <w:rPr>
+          <w:rFonts w:ascii="Times New Roman" w:hAnsi="Times New Roman"/>
+          <w:b w:val="0"/>
+          <w:sz w:val="24"/>
+          <w:szCs w:val="24"/>
+        </w:rPr>
+        <w:t>.</w:t>
       </w:r>
     </w:p>
     <w:p>
       <w:pPr>
         <w:pStyle w:val="MainTitle"/>
         <w:spacing w:before="0" w:after="0"/>
-        <w:ind w:firstLine="306"/>
+        <w:ind w:firstLine="426"/>
         <w:contextualSpacing/>
         <w:jc w:val="both"/>
         <w:rPr>
@@ -4095,24 +4575,14 @@
           <w:sz w:val="24"/>
           <w:szCs w:val="24"/>
         </w:rPr>
-        <w:t xml:space="preserve">Chức năng chuyển ngữ có thể tích hợp thêm phần phát âm để giúp người dùng hài lòng hơn khi sử </w:t>
-      </w:r>
-      <w:r>
-        <w:rPr>
-          <w:rFonts w:ascii="Times New Roman" w:hAnsi="Times New Roman"/>
-          <w:b w:val="0"/>
-          <w:sz w:val="24"/>
-          <w:szCs w:val="24"/>
-        </w:rPr>
-        <w:lastRenderedPageBreak/>
-        <w:t>dụng.</w:t>
+        <w:t>Chức năng chuyển ngữ có thể tích hợp thêm phần phát âm để giúp người dùng hài lòng hơn khi sử dụng.</w:t>
       </w:r>
     </w:p>
     <w:p>
       <w:pPr>
         <w:pStyle w:val="MainTitle"/>
         <w:spacing w:before="0" w:after="0"/>
-        <w:ind w:firstLine="306"/>
+        <w:ind w:firstLine="426"/>
         <w:contextualSpacing/>
         <w:jc w:val="both"/>
         <w:rPr>
@@ -4136,7 +4606,7 @@
       <w:pPr>
         <w:pStyle w:val="MainTitle"/>
         <w:spacing w:before="0" w:after="0"/>
-        <w:ind w:firstLine="306"/>
+        <w:ind w:firstLine="426"/>
         <w:contextualSpacing/>
         <w:jc w:val="both"/>
         <w:rPr>
@@ -4190,6 +4660,252 @@
           <w:szCs w:val="24"/>
         </w:rPr>
         <w:t>, giao dịch bất động sản cho đối tượng người dùng là doanh nhân.</w:t>
+      </w:r>
+    </w:p>
+    <w:p>
+      <w:pPr>
+        <w:pStyle w:val="Heading1"/>
+        <w:rPr>
+          <w:lang w:val="en-US"/>
+        </w:rPr>
+      </w:pPr>
+      <w:r>
+        <w:rPr>
+          <w:lang w:val="en-US"/>
+        </w:rPr>
+        <w:t>Ghi chú</w:t>
+      </w:r>
+    </w:p>
+    <w:p>
+      <w:pPr>
+        <w:pStyle w:val="Heading2"/>
+      </w:pPr>
+      <w:bookmarkStart w:id="2" w:name="_Toc313864859"/>
+      <w:r>
+        <w:t>Các trình duyệt đã kiểm thử giao diện</w:t>
+      </w:r>
+      <w:bookmarkEnd w:id="2"/>
+    </w:p>
+    <w:p>
+      <w:pPr>
+        <w:pStyle w:val="MainTitle"/>
+        <w:spacing w:before="0" w:after="0"/>
+        <w:ind w:left="567"/>
+        <w:contextualSpacing/>
+        <w:jc w:val="both"/>
+        <w:rPr>
+          <w:rFonts w:ascii="Times New Roman" w:hAnsi="Times New Roman"/>
+          <w:b w:val="0"/>
+          <w:sz w:val="24"/>
+          <w:szCs w:val="24"/>
+          <w:lang w:val="en-US"/>
+        </w:rPr>
+      </w:pPr>
+      <w:r>
+        <w:rPr>
+          <w:rFonts w:ascii="Times New Roman" w:hAnsi="Times New Roman"/>
+          <w:b w:val="0"/>
+          <w:sz w:val="24"/>
+          <w:szCs w:val="24"/>
+          <w:lang w:val="en-US"/>
+        </w:rPr>
+        <w:t>Internet Explorer: 9.0.8</w:t>
+      </w:r>
+    </w:p>
+    <w:p>
+      <w:pPr>
+        <w:pStyle w:val="MainTitle"/>
+        <w:spacing w:before="0" w:after="0"/>
+        <w:ind w:left="567"/>
+        <w:contextualSpacing/>
+        <w:jc w:val="both"/>
+        <w:rPr>
+          <w:rFonts w:ascii="Times New Roman" w:hAnsi="Times New Roman"/>
+          <w:b w:val="0"/>
+          <w:sz w:val="24"/>
+          <w:szCs w:val="24"/>
+          <w:lang w:val="en-US"/>
+        </w:rPr>
+      </w:pPr>
+      <w:r>
+        <w:rPr>
+          <w:rFonts w:ascii="Times New Roman" w:hAnsi="Times New Roman"/>
+          <w:b w:val="0"/>
+          <w:sz w:val="24"/>
+          <w:szCs w:val="24"/>
+          <w:lang w:val="en-US"/>
+        </w:rPr>
+        <w:t>Mozilla Firefox: 9.0.1</w:t>
+      </w:r>
+    </w:p>
+    <w:p>
+      <w:pPr>
+        <w:pStyle w:val="MainTitle"/>
+        <w:spacing w:before="0" w:after="0"/>
+        <w:ind w:left="567"/>
+        <w:contextualSpacing/>
+        <w:jc w:val="both"/>
+        <w:rPr>
+          <w:rFonts w:ascii="Times New Roman" w:hAnsi="Times New Roman"/>
+          <w:b w:val="0"/>
+          <w:sz w:val="24"/>
+          <w:szCs w:val="24"/>
+          <w:lang w:val="en-US"/>
+        </w:rPr>
+      </w:pPr>
+      <w:r>
+        <w:rPr>
+          <w:rFonts w:ascii="Times New Roman" w:hAnsi="Times New Roman"/>
+          <w:b w:val="0"/>
+          <w:sz w:val="24"/>
+          <w:szCs w:val="24"/>
+          <w:lang w:val="en-US"/>
+        </w:rPr>
+        <w:t>Google Chrome: 16.0.912</w:t>
+      </w:r>
+    </w:p>
+    <w:p>
+      <w:pPr>
+        <w:pStyle w:val="Heading2"/>
+      </w:pPr>
+      <w:bookmarkStart w:id="3" w:name="_Toc313864860"/>
+      <w:r>
+        <w:t>Lỗi khi dùng chức năng Map</w:t>
+      </w:r>
+      <w:bookmarkEnd w:id="3"/>
+    </w:p>
+    <w:p>
+      <w:pPr>
+        <w:pStyle w:val="MainTitle"/>
+        <w:spacing w:before="0" w:after="0"/>
+        <w:ind w:left="567"/>
+        <w:contextualSpacing/>
+        <w:jc w:val="both"/>
+        <w:rPr>
+          <w:rFonts w:ascii="Times New Roman" w:hAnsi="Times New Roman"/>
+          <w:b w:val="0"/>
+          <w:sz w:val="24"/>
+          <w:szCs w:val="24"/>
+          <w:lang w:val="en-US"/>
+        </w:rPr>
+      </w:pPr>
+      <w:r>
+        <w:rPr>
+          <w:rFonts w:ascii="Times New Roman" w:hAnsi="Times New Roman"/>
+          <w:b w:val="0"/>
+          <w:sz w:val="24"/>
+          <w:szCs w:val="24"/>
+          <w:lang w:val="en-US"/>
+        </w:rPr>
+        <w:t>Khi dùng chức năng Map sẽ xuất hiện thông báo dưới đây.</w:t>
+      </w:r>
+    </w:p>
+    <w:p>
+      <w:pPr>
+        <w:pStyle w:val="MainTitle"/>
+        <w:spacing w:before="0" w:after="0"/>
+        <w:ind w:left="567"/>
+        <w:contextualSpacing/>
+        <w:rPr>
+          <w:rFonts w:ascii="Times New Roman" w:hAnsi="Times New Roman"/>
+          <w:b w:val="0"/>
+          <w:sz w:val="24"/>
+          <w:szCs w:val="24"/>
+          <w:lang w:val="en-US"/>
+        </w:rPr>
+      </w:pPr>
+      <w:r>
+        <w:rPr>
+          <w:szCs w:val="24"/>
+          <w:lang w:eastAsia="vi-VN"/>
+        </w:rPr>
+        <w:lastRenderedPageBreak/>
+        <w:drawing>
+          <wp:inline distT="0" distB="0" distL="0" distR="0">
+            <wp:extent cx="2600488" cy="1699146"/>
+            <wp:effectExtent l="19050" t="0" r="9362" b="0"/>
+            <wp:docPr id="14" name="Picture 2"/>
+            <wp:cNvGraphicFramePr>
+              <a:graphicFrameLocks xmlns:a="http://schemas.openxmlformats.org/drawingml/2006/main" noChangeAspect="1"/>
+            </wp:cNvGraphicFramePr>
+            <a:graphic xmlns:a="http://schemas.openxmlformats.org/drawingml/2006/main">
+              <a:graphicData uri="http://schemas.openxmlformats.org/drawingml/2006/picture">
+                <pic:pic xmlns:pic="http://schemas.openxmlformats.org/drawingml/2006/picture">
+                  <pic:nvPicPr>
+                    <pic:cNvPr id="0" name="Picture 2"/>
+                    <pic:cNvPicPr>
+                      <a:picLocks noChangeAspect="1" noChangeArrowheads="1"/>
+                    </pic:cNvPicPr>
+                  </pic:nvPicPr>
+                  <pic:blipFill>
+                    <a:blip r:embed="rId27" cstate="print"/>
+                    <a:srcRect/>
+                    <a:stretch>
+                      <a:fillRect/>
+                    </a:stretch>
+                  </pic:blipFill>
+                  <pic:spPr bwMode="auto">
+                    <a:xfrm>
+                      <a:off x="0" y="0"/>
+                      <a:ext cx="2600468" cy="1699133"/>
+                    </a:xfrm>
+                    <a:prstGeom prst="rect">
+                      <a:avLst/>
+                    </a:prstGeom>
+                    <a:noFill/>
+                    <a:ln w="9525">
+                      <a:noFill/>
+                      <a:miter lim="800000"/>
+                      <a:headEnd/>
+                      <a:tailEnd/>
+                    </a:ln>
+                  </pic:spPr>
+                </pic:pic>
+              </a:graphicData>
+            </a:graphic>
+          </wp:inline>
+        </w:drawing>
+      </w:r>
+    </w:p>
+    <w:p>
+      <w:pPr>
+        <w:pStyle w:val="MainTitle"/>
+        <w:spacing w:before="0" w:after="0"/>
+        <w:ind w:left="567"/>
+        <w:contextualSpacing/>
+        <w:jc w:val="both"/>
+        <w:rPr>
+          <w:lang w:val="en-US"/>
+        </w:rPr>
+      </w:pPr>
+      <w:r>
+        <w:rPr>
+          <w:rFonts w:ascii="Times New Roman" w:hAnsi="Times New Roman"/>
+          <w:b w:val="0"/>
+          <w:sz w:val="24"/>
+          <w:szCs w:val="24"/>
+          <w:lang w:val="en-US"/>
+        </w:rPr>
+        <w:t xml:space="preserve">Thông báo này là do lỗi của trình duyệt IE và </w:t>
+      </w:r>
+      <w:r>
+        <w:rPr>
+          <w:rFonts w:ascii="Times New Roman" w:hAnsi="Times New Roman"/>
+          <w:sz w:val="24"/>
+          <w:szCs w:val="24"/>
+          <w:lang w:val="en-US"/>
+        </w:rPr>
+        <w:t>không</w:t>
+      </w:r>
+      <w:r>
+        <w:rPr>
+          <w:rFonts w:ascii="Times New Roman" w:hAnsi="Times New Roman"/>
+          <w:b w:val="0"/>
+          <w:sz w:val="24"/>
+          <w:szCs w:val="24"/>
+          <w:lang w:val="en-US"/>
+        </w:rPr>
+        <w:t xml:space="preserve"> ảnh hưởng tới việc hoạt động của trang web. Chỉ cần đánh dấu vào “Do not show this message again” và chọn “Yes”.</w:t>
       </w:r>
     </w:p>
     <w:p>
@@ -4218,7 +4934,7 @@
           <w:szCs w:val="24"/>
         </w:rPr>
       </w:pPr>
-      <w:hyperlink r:id="rId25" w:history="1">
+      <w:hyperlink r:id="rId28" w:history="1">
         <w:r>
           <w:rPr>
             <w:rStyle w:val="Hyperlink"/>
@@ -4243,7 +4959,7 @@
           <w:szCs w:val="24"/>
         </w:rPr>
       </w:pPr>
-      <w:hyperlink r:id="rId26" w:history="1">
+      <w:hyperlink r:id="rId29" w:history="1">
         <w:r>
           <w:rPr>
             <w:rStyle w:val="Hyperlink"/>
@@ -4270,7 +4986,7 @@
           <w:szCs w:val="24"/>
         </w:rPr>
       </w:pPr>
-      <w:hyperlink r:id="rId27" w:history="1">
+      <w:hyperlink r:id="rId30" w:history="1">
         <w:r>
           <w:rPr>
             <w:rStyle w:val="Hyperlink"/>
@@ -4305,7 +5021,7 @@
           <w:szCs w:val="24"/>
         </w:rPr>
       </w:pPr>
-      <w:hyperlink r:id="rId28" w:history="1">
+      <w:hyperlink r:id="rId31" w:history="1">
         <w:r>
           <w:rPr>
             <w:rStyle w:val="Hyperlink"/>
@@ -4340,7 +5056,7 @@
           <w:szCs w:val="24"/>
         </w:rPr>
       </w:pPr>
-      <w:hyperlink r:id="rId29" w:history="1">
+      <w:hyperlink r:id="rId32" w:history="1">
         <w:r>
           <w:rPr>
             <w:rStyle w:val="Hyperlink"/>
@@ -4373,7 +5089,7 @@
           <w:szCs w:val="24"/>
         </w:rPr>
       </w:pPr>
-      <w:hyperlink r:id="rId30" w:history="1">
+      <w:hyperlink r:id="rId33" w:history="1">
         <w:r>
           <w:rPr>
             <w:rStyle w:val="Hyperlink"/>
@@ -4398,7 +5114,7 @@
           <w:szCs w:val="24"/>
         </w:rPr>
       </w:pPr>
-      <w:hyperlink r:id="rId31" w:history="1">
+      <w:hyperlink r:id="rId34" w:history="1">
         <w:r>
           <w:rPr>
             <w:rStyle w:val="Hyperlink"/>
@@ -4425,7 +5141,7 @@
           <w:szCs w:val="24"/>
         </w:rPr>
       </w:pPr>
-      <w:hyperlink r:id="rId32" w:history="1">
+      <w:hyperlink r:id="rId35" w:history="1">
         <w:r>
           <w:rPr>
             <w:rStyle w:val="Hyperlink"/>
@@ -4438,7 +5154,7 @@
       </w:hyperlink>
     </w:p>
     <w:sectPr>
-      <w:footerReference w:type="default" r:id="rId33"/>
+      <w:footerReference w:type="default" r:id="rId36"/>
       <w:pgSz w:w="11906" w:h="16838"/>
       <w:pgMar w:top="851" w:right="851" w:bottom="851" w:left="1134" w:header="709" w:footer="223" w:gutter="0"/>
       <w:cols w:space="708"/>
@@ -5074,6 +5790,92 @@
     </w:lvl>
   </w:abstractNum>
   <w:abstractNum w:abstractNumId="5">
+    <w:nsid w:val="63D11D8C"/>
+    <w:multiLevelType w:val="hybridMultilevel"/>
+    <w:tmpl w:val="1660E222"/>
+    <w:lvl w:ilvl="0" w:tplc="042A0013">
+      <w:start w:val="1"/>
+      <w:numFmt w:val="upperRoman"/>
+      <w:lvlText w:val="%1."/>
+      <w:lvlJc w:val="right"/>
+      <w:pPr>
+        <w:ind w:left="720" w:hanging="360"/>
+      </w:pPr>
+    </w:lvl>
+    <w:lvl w:ilvl="1" w:tplc="042A0011">
+      <w:start w:val="1"/>
+      <w:numFmt w:val="decimal"/>
+      <w:lvlText w:val="%2)"/>
+      <w:lvlJc w:val="left"/>
+      <w:pPr>
+        <w:ind w:left="1440" w:hanging="360"/>
+      </w:pPr>
+    </w:lvl>
+    <w:lvl w:ilvl="2" w:tplc="042A001B" w:tentative="1">
+      <w:start w:val="1"/>
+      <w:numFmt w:val="lowerRoman"/>
+      <w:lvlText w:val="%3."/>
+      <w:lvlJc w:val="right"/>
+      <w:pPr>
+        <w:ind w:left="2160" w:hanging="180"/>
+      </w:pPr>
+    </w:lvl>
+    <w:lvl w:ilvl="3" w:tplc="042A000F" w:tentative="1">
+      <w:start w:val="1"/>
+      <w:numFmt w:val="decimal"/>
+      <w:lvlText w:val="%4."/>
+      <w:lvlJc w:val="left"/>
+      <w:pPr>
+        <w:ind w:left="2880" w:hanging="360"/>
+      </w:pPr>
+    </w:lvl>
+    <w:lvl w:ilvl="4" w:tplc="042A0019" w:tentative="1">
+      <w:start w:val="1"/>
+      <w:numFmt w:val="lowerLetter"/>
+      <w:lvlText w:val="%5."/>
+      <w:lvlJc w:val="left"/>
+      <w:pPr>
+        <w:ind w:left="3600" w:hanging="360"/>
+      </w:pPr>
+    </w:lvl>
+    <w:lvl w:ilvl="5" w:tplc="042A001B" w:tentative="1">
+      <w:start w:val="1"/>
+      <w:numFmt w:val="lowerRoman"/>
+      <w:lvlText w:val="%6."/>
+      <w:lvlJc w:val="right"/>
+      <w:pPr>
+        <w:ind w:left="4320" w:hanging="180"/>
+      </w:pPr>
+    </w:lvl>
+    <w:lvl w:ilvl="6" w:tplc="042A000F" w:tentative="1">
+      <w:start w:val="1"/>
+      <w:numFmt w:val="decimal"/>
+      <w:lvlText w:val="%7."/>
+      <w:lvlJc w:val="left"/>
+      <w:pPr>
+        <w:ind w:left="5040" w:hanging="360"/>
+      </w:pPr>
+    </w:lvl>
+    <w:lvl w:ilvl="7" w:tplc="042A0019" w:tentative="1">
+      <w:start w:val="1"/>
+      <w:numFmt w:val="lowerLetter"/>
+      <w:lvlText w:val="%8."/>
+      <w:lvlJc w:val="left"/>
+      <w:pPr>
+        <w:ind w:left="5760" w:hanging="360"/>
+      </w:pPr>
+    </w:lvl>
+    <w:lvl w:ilvl="8" w:tplc="042A001B" w:tentative="1">
+      <w:start w:val="1"/>
+      <w:numFmt w:val="lowerRoman"/>
+      <w:lvlText w:val="%9."/>
+      <w:lvlJc w:val="right"/>
+      <w:pPr>
+        <w:ind w:left="6480" w:hanging="180"/>
+      </w:pPr>
+    </w:lvl>
+  </w:abstractNum>
+  <w:abstractNum w:abstractNumId="6">
     <w:nsid w:val="66603725"/>
     <w:multiLevelType w:val="multilevel"/>
     <w:tmpl w:val="4A38A3F4"/>
@@ -5167,7 +5969,7 @@
       </w:pPr>
     </w:lvl>
   </w:abstractNum>
-  <w:abstractNum w:abstractNumId="6">
+  <w:abstractNum w:abstractNumId="7">
     <w:nsid w:val="791F66B5"/>
     <w:multiLevelType w:val="hybridMultilevel"/>
     <w:tmpl w:val="1B80410A"/>
@@ -5281,34 +6083,34 @@
     </w:lvl>
   </w:abstractNum>
   <w:num w:numId="1">
-    <w:abstractNumId w:val="5"/>
+    <w:abstractNumId w:val="6"/>
   </w:num>
   <w:num w:numId="2">
-    <w:abstractNumId w:val="5"/>
+    <w:abstractNumId w:val="6"/>
   </w:num>
   <w:num w:numId="3">
-    <w:abstractNumId w:val="5"/>
+    <w:abstractNumId w:val="6"/>
   </w:num>
   <w:num w:numId="4">
-    <w:abstractNumId w:val="5"/>
+    <w:abstractNumId w:val="6"/>
   </w:num>
   <w:num w:numId="5">
-    <w:abstractNumId w:val="5"/>
+    <w:abstractNumId w:val="6"/>
   </w:num>
   <w:num w:numId="6">
-    <w:abstractNumId w:val="5"/>
+    <w:abstractNumId w:val="6"/>
   </w:num>
   <w:num w:numId="7">
-    <w:abstractNumId w:val="5"/>
+    <w:abstractNumId w:val="6"/>
   </w:num>
   <w:num w:numId="8">
-    <w:abstractNumId w:val="5"/>
+    <w:abstractNumId w:val="6"/>
   </w:num>
   <w:num w:numId="9">
-    <w:abstractNumId w:val="5"/>
+    <w:abstractNumId w:val="6"/>
   </w:num>
   <w:num w:numId="10">
-    <w:abstractNumId w:val="5"/>
+    <w:abstractNumId w:val="6"/>
   </w:num>
   <w:num w:numId="11">
     <w:abstractNumId w:val="3"/>
@@ -5323,40 +6125,49 @@
     <w:abstractNumId w:val="0"/>
   </w:num>
   <w:num w:numId="15">
-    <w:abstractNumId w:val="5"/>
+    <w:abstractNumId w:val="6"/>
   </w:num>
   <w:num w:numId="16">
     <w:abstractNumId w:val="4"/>
   </w:num>
   <w:num w:numId="17">
+    <w:abstractNumId w:val="7"/>
+  </w:num>
+  <w:num w:numId="18">
     <w:abstractNumId w:val="6"/>
   </w:num>
-  <w:num w:numId="18">
+  <w:num w:numId="19">
+    <w:abstractNumId w:val="6"/>
+  </w:num>
+  <w:num w:numId="20">
+    <w:abstractNumId w:val="6"/>
+  </w:num>
+  <w:num w:numId="21">
+    <w:abstractNumId w:val="6"/>
+  </w:num>
+  <w:num w:numId="22">
+    <w:abstractNumId w:val="6"/>
+  </w:num>
+  <w:num w:numId="23">
+    <w:abstractNumId w:val="6"/>
+  </w:num>
+  <w:num w:numId="24">
+    <w:abstractNumId w:val="6"/>
+  </w:num>
+  <w:num w:numId="25">
+    <w:abstractNumId w:val="6"/>
+  </w:num>
+  <w:num w:numId="26">
+    <w:abstractNumId w:val="6"/>
+  </w:num>
+  <w:num w:numId="27">
     <w:abstractNumId w:val="5"/>
   </w:num>
-  <w:num w:numId="19">
-    <w:abstractNumId w:val="5"/>
+  <w:num w:numId="28">
+    <w:abstractNumId w:val="6"/>
   </w:num>
-  <w:num w:numId="20">
-    <w:abstractNumId w:val="5"/>
-  </w:num>
-  <w:num w:numId="21">
-    <w:abstractNumId w:val="5"/>
-  </w:num>
-  <w:num w:numId="22">
-    <w:abstractNumId w:val="5"/>
-  </w:num>
-  <w:num w:numId="23">
-    <w:abstractNumId w:val="5"/>
-  </w:num>
-  <w:num w:numId="24">
-    <w:abstractNumId w:val="5"/>
-  </w:num>
-  <w:num w:numId="25">
-    <w:abstractNumId w:val="5"/>
-  </w:num>
-  <w:num w:numId="26">
-    <w:abstractNumId w:val="5"/>
+  <w:num w:numId="29">
+    <w:abstractNumId w:val="6"/>
   </w:num>
 </w:numbering>
 </file>
@@ -8130,7 +8941,7 @@
 </file>
 
 <file path=customXml/itemProps1.xml><?xml version="1.0" encoding="utf-8"?>
-<ds:datastoreItem xmlns:ds="http://schemas.openxmlformats.org/officeDocument/2006/customXml" ds:itemID="{0FB59452-846B-4187-BDB8-1C80224CC9B0}">
+<ds:datastoreItem xmlns:ds="http://schemas.openxmlformats.org/officeDocument/2006/customXml" ds:itemID="{68318E39-02FB-4D3E-BC38-CF92DC3A7D74}">
   <ds:schemaRefs>
     <ds:schemaRef ds:uri="http://schemas.openxmlformats.org/officeDocument/2006/bibliography"/>
   </ds:schemaRefs>

</xml_diff>

<commit_message>
Sửa lỗi chức năng tìm kiếm (Bingle) và cập nhật địa điểm.
</commit_message>
<xml_diff>
--- a/Do an cuoi ky/0812506_0812517_0812527/Document/LTHD-0812506-0812517-0812527-DACK-SumUpApp.docx
+++ b/Do an cuoi ky/0812506_0812517_0812527/Document/LTHD-0812506-0812517-0812527-DACK-SumUpApp.docx
@@ -1607,7 +1607,7 @@
         <w:rPr>
           <w:lang w:val="en-US"/>
         </w:rPr>
-        <w:t>Thông tin chứng khoán, đổi ngoại tệ, tin tức từ NY Times, tìm video</w:t>
+        <w:t>Thông tin chứng khoán, đổi ngoại tệ, tìm video</w:t>
       </w:r>
     </w:p>
     <w:p>
@@ -4786,16 +4786,14 @@
           <w:b w:val="0"/>
           <w:sz w:val="24"/>
           <w:szCs w:val="24"/>
-          <w:lang w:val="en-US"/>
-        </w:rPr>
-      </w:pPr>
-      <w:r>
-        <w:rPr>
-          <w:rFonts w:ascii="Times New Roman" w:hAnsi="Times New Roman"/>
-          <w:b w:val="0"/>
-          <w:sz w:val="24"/>
-          <w:szCs w:val="24"/>
-          <w:lang w:val="en-US"/>
+        </w:rPr>
+      </w:pPr>
+      <w:r>
+        <w:rPr>
+          <w:rFonts w:ascii="Times New Roman" w:hAnsi="Times New Roman"/>
+          <w:b w:val="0"/>
+          <w:sz w:val="24"/>
+          <w:szCs w:val="24"/>
         </w:rPr>
         <w:t>Khi dùng chức năng Map sẽ xuất hiện thông báo dưới đây.</w:t>
       </w:r>
@@ -4905,7 +4903,27 @@
           <w:szCs w:val="24"/>
           <w:lang w:val="en-US"/>
         </w:rPr>
-        <w:t xml:space="preserve"> ảnh hưởng tới việc hoạt động của trang web. Chỉ cần đánh dấu vào “Do not show this message again” và chọn “Yes”.</w:t>
+        <w:t xml:space="preserve"> ảnh hưởng tới việc hoạt động của trang web. Chỉ cần đánh dấu vào “Do not show this message again” và chọn “</w:t>
+      </w:r>
+      <w:r>
+        <w:rPr>
+          <w:rFonts w:ascii="Times New Roman" w:hAnsi="Times New Roman"/>
+          <w:b w:val="0"/>
+          <w:sz w:val="24"/>
+          <w:szCs w:val="24"/>
+          <w:lang w:val="en-US"/>
+        </w:rPr>
+        <w:t>No</w:t>
+      </w:r>
+      <w:r>
+        <w:rPr>
+          <w:rFonts w:ascii="Times New Roman" w:hAnsi="Times New Roman"/>
+          <w:b w:val="0"/>
+          <w:sz w:val="24"/>
+          <w:szCs w:val="24"/>
+          <w:lang w:val="en-US"/>
+        </w:rPr>
+        <w:t>”.</w:t>
       </w:r>
     </w:p>
     <w:p>
@@ -5234,7 +5252,7 @@
             <w:rPr>
               <w:noProof/>
             </w:rPr>
-            <w:t>9</w:t>
+            <w:t>10</w:t>
           </w:r>
         </w:fldSimple>
       </w:p>
@@ -8941,7 +8959,7 @@
 </file>
 
 <file path=customXml/itemProps1.xml><?xml version="1.0" encoding="utf-8"?>
-<ds:datastoreItem xmlns:ds="http://schemas.openxmlformats.org/officeDocument/2006/customXml" ds:itemID="{68318E39-02FB-4D3E-BC38-CF92DC3A7D74}">
+<ds:datastoreItem xmlns:ds="http://schemas.openxmlformats.org/officeDocument/2006/customXml" ds:itemID="{C75A1A91-8A8F-489A-BC63-696FDFFC5EE3}">
   <ds:schemaRefs>
     <ds:schemaRef ds:uri="http://schemas.openxmlformats.org/officeDocument/2006/bibliography"/>
   </ds:schemaRefs>

</xml_diff>